<commit_message>
DP: LCS solved by Anuj Bhaiya
</commit_message>
<xml_diff>
--- a/SpanishCoder/Top_75.docx
+++ b/SpanishCoder/Top_75.docx
@@ -546,7 +546,7 @@
       <w:r>
         <w:rPr>
           <w:rFonts w:ascii="Arial" w:hAnsi="Arial" w:cs="Arial"/>
-          <w:color w:val="222222"/>
+          <w:color w:val="00B050"/>
           <w:shd w:val="clear" w:color="auto" w:fill="FFFFFF"/>
         </w:rPr>
         <w:t>- Coin Change - </w:t>
@@ -556,7 +556,7 @@
           <w:rPr>
             <w:rStyle w:val="Hyperlink"/>
             <w:rFonts w:ascii="Arial" w:hAnsi="Arial" w:cs="Arial"/>
-            <w:color w:val="37ACC9"/>
+            <w:color w:val="00B050"/>
             <w:shd w:val="clear" w:color="auto" w:fill="FFFFFF"/>
           </w:rPr>
           <w:t>https://leetcode.com/problems/coin-change/</w:t>
@@ -598,7 +598,7 @@
       <w:r>
         <w:rPr>
           <w:rFonts w:ascii="Arial" w:hAnsi="Arial" w:cs="Arial"/>
-          <w:color w:val="222222"/>
+          <w:color w:val="00B050"/>
           <w:shd w:val="clear" w:color="auto" w:fill="FFFFFF"/>
         </w:rPr>
         <w:t>- Longest Common Subsequence -</w:t>
@@ -3010,6 +3010,7 @@
   <w:style w:type="character" w:default="1" w:styleId="DefaultParagraphFont">
     <w:name w:val="Default Paragraph Font"/>
     <w:uiPriority w:val="1"/>
+    <w:semiHidden/>
     <w:unhideWhenUsed/>
   </w:style>
   <w:style w:type="table" w:default="1" w:styleId="TableNormal">

</xml_diff>

<commit_message>
DP: staircase problem solved with self
</commit_message>
<xml_diff>
--- a/SpanishCoder/Top_75.docx
+++ b/SpanishCoder/Top_75.docx
@@ -158,7 +158,7 @@
       <w:r>
         <w:rPr>
           <w:rFonts w:ascii="Arial" w:hAnsi="Arial" w:cs="Arial"/>
-          <w:color w:val="222222"/>
+          <w:color w:val="00B050"/>
           <w:shd w:val="clear" w:color="auto" w:fill="FFFFFF"/>
         </w:rPr>
         <w:t>- Maximum Product Subarray - </w:t>
@@ -168,7 +168,7 @@
           <w:rPr>
             <w:rStyle w:val="Hyperlink"/>
             <w:rFonts w:ascii="Arial" w:hAnsi="Arial" w:cs="Arial"/>
-            <w:color w:val="37ACC9"/>
+            <w:color w:val="00B050"/>
             <w:shd w:val="clear" w:color="auto" w:fill="FFFFFF"/>
           </w:rPr>
           <w:t>https://leetcode.com/problems/maximum-product-subarray/</w:t>
@@ -262,7 +262,7 @@
       <w:r>
         <w:rPr>
           <w:rFonts w:ascii="Arial" w:hAnsi="Arial" w:cs="Arial"/>
-          <w:color w:val="222222"/>
+          <w:color w:val="00B050"/>
           <w:shd w:val="clear" w:color="auto" w:fill="FFFFFF"/>
         </w:rPr>
         <w:t>- Container With Most Water - </w:t>
@@ -272,7 +272,7 @@
           <w:rPr>
             <w:rStyle w:val="Hyperlink"/>
             <w:rFonts w:ascii="Arial" w:hAnsi="Arial" w:cs="Arial"/>
-            <w:color w:val="37ACC9"/>
+            <w:color w:val="00B050"/>
             <w:shd w:val="clear" w:color="auto" w:fill="FFFFFF"/>
           </w:rPr>
           <w:t>https://leetcode.com/problems/container-with-most-water/</w:t>
@@ -520,7 +520,7 @@
       <w:r>
         <w:rPr>
           <w:rFonts w:ascii="Arial" w:hAnsi="Arial" w:cs="Arial"/>
-          <w:color w:val="222222"/>
+          <w:color w:val="00B050"/>
           <w:shd w:val="clear" w:color="auto" w:fill="FFFFFF"/>
         </w:rPr>
         <w:t>- Climbing Stairs - </w:t>
@@ -530,7 +530,7 @@
           <w:rPr>
             <w:rStyle w:val="Hyperlink"/>
             <w:rFonts w:ascii="Arial" w:hAnsi="Arial" w:cs="Arial"/>
-            <w:color w:val="37ACC9"/>
+            <w:color w:val="00B050"/>
             <w:shd w:val="clear" w:color="auto" w:fill="FFFFFF"/>
           </w:rPr>
           <w:t>https://leetcode.com/problems/climbing-stairs/</w:t>
@@ -3010,7 +3010,6 @@
   <w:style w:type="character" w:default="1" w:styleId="DefaultParagraphFont">
     <w:name w:val="Default Paragraph Font"/>
     <w:uiPriority w:val="1"/>
-    <w:semiHidden/>
     <w:unhideWhenUsed/>
   </w:style>
   <w:style w:type="table" w:default="1" w:styleId="TableNormal">

</xml_diff>

<commit_message>
DP: rode cutting problem solved
</commit_message>
<xml_diff>
--- a/SpanishCoder/Top_75.docx
+++ b/SpanishCoder/Top_75.docx
@@ -572,7 +572,7 @@
       <w:r>
         <w:rPr>
           <w:rFonts w:ascii="Arial" w:hAnsi="Arial" w:cs="Arial"/>
-          <w:color w:val="222222"/>
+          <w:color w:val="00B050"/>
           <w:shd w:val="clear" w:color="auto" w:fill="FFFFFF"/>
         </w:rPr>
         <w:t>- Longest Increasing Subsequence - </w:t>
@@ -582,7 +582,7 @@
           <w:rPr>
             <w:rStyle w:val="Hyperlink"/>
             <w:rFonts w:ascii="Arial" w:hAnsi="Arial" w:cs="Arial"/>
-            <w:color w:val="37ACC9"/>
+            <w:color w:val="00B050"/>
             <w:shd w:val="clear" w:color="auto" w:fill="FFFFFF"/>
           </w:rPr>
           <w:t>https://leetcode.com/problems/longest-increasing-subsequence/</w:t>
@@ -3010,6 +3010,7 @@
   <w:style w:type="character" w:default="1" w:styleId="DefaultParagraphFont">
     <w:name w:val="Default Paragraph Font"/>
     <w:uiPriority w:val="1"/>
+    <w:semiHidden/>
     <w:unhideWhenUsed/>
   </w:style>
   <w:style w:type="table" w:default="1" w:styleId="TableNormal">

</xml_diff>

<commit_message>
String: window length substrings solved
</commit_message>
<xml_diff>
--- a/SpanishCoder/Top_75.docx
+++ b/SpanishCoder/Top_75.docx
@@ -1739,7 +1739,7 @@
       <w:r>
         <w:rPr>
           <w:rFonts w:ascii="Arial" w:hAnsi="Arial" w:cs="Arial"/>
-          <w:color w:val="222222"/>
+          <w:color w:val="00B050"/>
           <w:shd w:val="clear" w:color="auto" w:fill="FFFFFF"/>
         </w:rPr>
         <w:t>- Longest Substring Without Repeating Characters - </w:t>
@@ -1749,7 +1749,7 @@
           <w:rPr>
             <w:rStyle w:val="Hyperlink"/>
             <w:rFonts w:ascii="Arial" w:hAnsi="Arial" w:cs="Arial"/>
-            <w:color w:val="37ACC9"/>
+            <w:color w:val="00B050"/>
             <w:shd w:val="clear" w:color="auto" w:fill="FFFFFF"/>
           </w:rPr>
           <w:t>https://leetcode.com/problems/longest-</w:t>
@@ -1758,7 +1758,7 @@
           <w:rPr>
             <w:rStyle w:val="Hyperlink"/>
             <w:rFonts w:ascii="Arial" w:hAnsi="Arial" w:cs="Arial"/>
-            <w:color w:val="37ACC9"/>
+            <w:color w:val="00B050"/>
             <w:shd w:val="clear" w:color="auto" w:fill="FFFFFF"/>
           </w:rPr>
           <w:lastRenderedPageBreak/>
@@ -1775,7 +1775,7 @@
       <w:r>
         <w:rPr>
           <w:rFonts w:ascii="Arial" w:hAnsi="Arial" w:cs="Arial"/>
-          <w:color w:val="222222"/>
+          <w:color w:val="00B050"/>
           <w:shd w:val="clear" w:color="auto" w:fill="FFFFFF"/>
         </w:rPr>
         <w:t>- Longest Repeating Character Replacement - </w:t>
@@ -1785,7 +1785,7 @@
           <w:rPr>
             <w:rStyle w:val="Hyperlink"/>
             <w:rFonts w:ascii="Arial" w:hAnsi="Arial" w:cs="Arial"/>
-            <w:color w:val="37ACC9"/>
+            <w:color w:val="00B050"/>
             <w:shd w:val="clear" w:color="auto" w:fill="FFFFFF"/>
           </w:rPr>
           <w:t>https://leetcode.com/problems/longest-repeating-character-replacement/</w:t>
@@ -1801,7 +1801,7 @@
       <w:r>
         <w:rPr>
           <w:rFonts w:ascii="Arial" w:hAnsi="Arial" w:cs="Arial"/>
-          <w:color w:val="222222"/>
+          <w:color w:val="00B050"/>
           <w:shd w:val="clear" w:color="auto" w:fill="FFFFFF"/>
         </w:rPr>
         <w:t>- Minimum Window Substring - </w:t>
@@ -1811,7 +1811,7 @@
           <w:rPr>
             <w:rStyle w:val="Hyperlink"/>
             <w:rFonts w:ascii="Arial" w:hAnsi="Arial" w:cs="Arial"/>
-            <w:color w:val="37ACC9"/>
+            <w:color w:val="00B050"/>
             <w:shd w:val="clear" w:color="auto" w:fill="FFFFFF"/>
           </w:rPr>
           <w:t>https://leetcode.com/problems/minimum-window-substring/</w:t>

</xml_diff>

<commit_message>
String: anagram using On
</commit_message>
<xml_diff>
--- a/SpanishCoder/Top_75.docx
+++ b/SpanishCoder/Top_75.docx
@@ -1794,14 +1794,14 @@
       <w:r>
         <w:rPr>
           <w:rFonts w:ascii="Arial" w:hAnsi="Arial" w:cs="Arial"/>
-          <w:color w:val="222222"/>
-        </w:rPr>
-        <w:br/>
-      </w:r>
-      <w:r>
-        <w:rPr>
-          <w:rFonts w:ascii="Arial" w:hAnsi="Arial" w:cs="Arial"/>
           <w:color w:val="00B050"/>
+        </w:rPr>
+        <w:br/>
+      </w:r>
+      <w:r>
+        <w:rPr>
+          <w:rFonts w:ascii="Arial" w:hAnsi="Arial" w:cs="Arial"/>
+          <w:color w:val="00B050"/>
           <w:shd w:val="clear" w:color="auto" w:fill="FFFFFF"/>
         </w:rPr>
         <w:t>- Minimum Window Substring - </w:t>
@@ -1814,20 +1814,47 @@
             <w:color w:val="00B050"/>
             <w:shd w:val="clear" w:color="auto" w:fill="FFFFFF"/>
           </w:rPr>
-          <w:t>https://leetcode.com/problems/minimum-window-substring/</w:t>
-        </w:r>
-      </w:hyperlink>
-      <w:r>
-        <w:rPr>
-          <w:rFonts w:ascii="Arial" w:hAnsi="Arial" w:cs="Arial"/>
-          <w:color w:val="222222"/>
-        </w:rPr>
-        <w:br/>
-      </w:r>
-      <w:r>
-        <w:rPr>
-          <w:rFonts w:ascii="Arial" w:hAnsi="Arial" w:cs="Arial"/>
-          <w:color w:val="222222"/>
+          <w:t>https://leetcode.com/problems/minimum-</w:t>
+        </w:r>
+        <w:r>
+          <w:rPr>
+            <w:rStyle w:val="Hyperlink"/>
+            <w:rFonts w:ascii="Arial" w:hAnsi="Arial" w:cs="Arial"/>
+            <w:color w:val="00B050"/>
+            <w:shd w:val="clear" w:color="auto" w:fill="FFFFFF"/>
+          </w:rPr>
+          <w:t>w</w:t>
+        </w:r>
+        <w:r>
+          <w:rPr>
+            <w:rStyle w:val="Hyperlink"/>
+            <w:rFonts w:ascii="Arial" w:hAnsi="Arial" w:cs="Arial"/>
+            <w:color w:val="00B050"/>
+            <w:shd w:val="clear" w:color="auto" w:fill="FFFFFF"/>
+          </w:rPr>
+          <w:t>i</w:t>
+        </w:r>
+        <w:r>
+          <w:rPr>
+            <w:rStyle w:val="Hyperlink"/>
+            <w:rFonts w:ascii="Arial" w:hAnsi="Arial" w:cs="Arial"/>
+            <w:color w:val="00B050"/>
+            <w:shd w:val="clear" w:color="auto" w:fill="FFFFFF"/>
+          </w:rPr>
+          <w:t>ndow-substring/</w:t>
+        </w:r>
+      </w:hyperlink>
+      <w:r>
+        <w:rPr>
+          <w:rFonts w:ascii="Arial" w:hAnsi="Arial" w:cs="Arial"/>
+          <w:color w:val="00B050"/>
+        </w:rPr>
+        <w:br/>
+      </w:r>
+      <w:r>
+        <w:rPr>
+          <w:rFonts w:ascii="Arial" w:hAnsi="Arial" w:cs="Arial"/>
+          <w:color w:val="00B050"/>
           <w:shd w:val="clear" w:color="auto" w:fill="FFFFFF"/>
         </w:rPr>
         <w:t>- Valid Anagram - </w:t>
@@ -1837,7 +1864,7 @@
           <w:rPr>
             <w:rStyle w:val="Hyperlink"/>
             <w:rFonts w:ascii="Arial" w:hAnsi="Arial" w:cs="Arial"/>
-            <w:color w:val="37ACC9"/>
+            <w:color w:val="00B050"/>
             <w:shd w:val="clear" w:color="auto" w:fill="FFFFFF"/>
           </w:rPr>
           <w:t>https://leetcode.com/problems/valid-anagram/</w:t>

</xml_diff>

<commit_message>
String: merge interval solved
</commit_message>
<xml_diff>
--- a/SpanishCoder/Top_75.docx
+++ b/SpanishCoder/Top_75.docx
@@ -1163,14 +1163,22 @@
           <w:color w:val="222222"/>
           <w:shd w:val="clear" w:color="auto" w:fill="FFFFFF"/>
         </w:rPr>
-        <w:t>- Insert Interval - </w:t>
+        <w:t>-</w:t>
+      </w:r>
+      <w:r>
+        <w:rPr>
+          <w:rFonts w:ascii="Arial" w:hAnsi="Arial" w:cs="Arial"/>
+          <w:color w:val="00B050"/>
+          <w:shd w:val="clear" w:color="auto" w:fill="FFFFFF"/>
+        </w:rPr>
+        <w:t xml:space="preserve"> Insert Interval - </w:t>
       </w:r>
       <w:hyperlink r:id="rId37" w:tgtFrame="_blank" w:history="1">
         <w:r>
           <w:rPr>
             <w:rStyle w:val="Hyperlink"/>
             <w:rFonts w:ascii="Arial" w:hAnsi="Arial" w:cs="Arial"/>
-            <w:color w:val="37ACC9"/>
+            <w:color w:val="00B050"/>
             <w:shd w:val="clear" w:color="auto" w:fill="FFFFFF"/>
           </w:rPr>
           <w:t>https://leetcode.com/problems/insert-interval/</w:t>
@@ -1814,8 +1822,25 @@
             <w:color w:val="00B050"/>
             <w:shd w:val="clear" w:color="auto" w:fill="FFFFFF"/>
           </w:rPr>
-          <w:t>https://leetcode.com/problems/minimum-</w:t>
-        </w:r>
+          <w:t>https://leetcode.com/problems/minimum-window-substring/</w:t>
+        </w:r>
+      </w:hyperlink>
+      <w:r>
+        <w:rPr>
+          <w:rFonts w:ascii="Arial" w:hAnsi="Arial" w:cs="Arial"/>
+          <w:color w:val="00B050"/>
+        </w:rPr>
+        <w:br/>
+      </w:r>
+      <w:r>
+        <w:rPr>
+          <w:rFonts w:ascii="Arial" w:hAnsi="Arial" w:cs="Arial"/>
+          <w:color w:val="00B050"/>
+          <w:shd w:val="clear" w:color="auto" w:fill="FFFFFF"/>
+        </w:rPr>
+        <w:t>- Valid Anagram - </w:t>
+      </w:r>
+      <w:hyperlink r:id="rId55" w:tgtFrame="_blank" w:history="1">
         <w:r>
           <w:rPr>
             <w:rStyle w:val="Hyperlink"/>
@@ -1823,8 +1848,25 @@
             <w:color w:val="00B050"/>
             <w:shd w:val="clear" w:color="auto" w:fill="FFFFFF"/>
           </w:rPr>
-          <w:t>w</w:t>
-        </w:r>
+          <w:t>https://leetcode.com/problems/valid-anagram/</w:t>
+        </w:r>
+      </w:hyperlink>
+      <w:r>
+        <w:rPr>
+          <w:rFonts w:ascii="Arial" w:hAnsi="Arial" w:cs="Arial"/>
+          <w:color w:val="222222"/>
+        </w:rPr>
+        <w:br/>
+      </w:r>
+      <w:r>
+        <w:rPr>
+          <w:rFonts w:ascii="Arial" w:hAnsi="Arial" w:cs="Arial"/>
+          <w:color w:val="00B050"/>
+          <w:shd w:val="clear" w:color="auto" w:fill="FFFFFF"/>
+        </w:rPr>
+        <w:t>- Group Anagrams - </w:t>
+      </w:r>
+      <w:hyperlink r:id="rId56" w:tgtFrame="_blank" w:history="1">
         <w:r>
           <w:rPr>
             <w:rStyle w:val="Hyperlink"/>
@@ -1832,91 +1874,30 @@
             <w:color w:val="00B050"/>
             <w:shd w:val="clear" w:color="auto" w:fill="FFFFFF"/>
           </w:rPr>
-          <w:t>i</w:t>
-        </w:r>
+          <w:t>https://leetcode.com/problems/group-anagrams/</w:t>
+        </w:r>
+      </w:hyperlink>
+      <w:r>
+        <w:rPr>
+          <w:rFonts w:ascii="Arial" w:hAnsi="Arial" w:cs="Arial"/>
+          <w:color w:val="222222"/>
+        </w:rPr>
+        <w:br/>
+      </w:r>
+      <w:r>
+        <w:rPr>
+          <w:rFonts w:ascii="Arial" w:hAnsi="Arial" w:cs="Arial"/>
+          <w:color w:val="00B050"/>
+          <w:shd w:val="clear" w:color="auto" w:fill="FFFFFF"/>
+        </w:rPr>
+        <w:t>- Valid Parentheses - </w:t>
+      </w:r>
+      <w:hyperlink r:id="rId57" w:tgtFrame="_blank" w:history="1">
         <w:r>
           <w:rPr>
             <w:rStyle w:val="Hyperlink"/>
             <w:rFonts w:ascii="Arial" w:hAnsi="Arial" w:cs="Arial"/>
             <w:color w:val="00B050"/>
-            <w:shd w:val="clear" w:color="auto" w:fill="FFFFFF"/>
-          </w:rPr>
-          <w:t>ndow-substring/</w:t>
-        </w:r>
-      </w:hyperlink>
-      <w:r>
-        <w:rPr>
-          <w:rFonts w:ascii="Arial" w:hAnsi="Arial" w:cs="Arial"/>
-          <w:color w:val="00B050"/>
-        </w:rPr>
-        <w:br/>
-      </w:r>
-      <w:r>
-        <w:rPr>
-          <w:rFonts w:ascii="Arial" w:hAnsi="Arial" w:cs="Arial"/>
-          <w:color w:val="00B050"/>
-          <w:shd w:val="clear" w:color="auto" w:fill="FFFFFF"/>
-        </w:rPr>
-        <w:t>- Valid Anagram - </w:t>
-      </w:r>
-      <w:hyperlink r:id="rId55" w:tgtFrame="_blank" w:history="1">
-        <w:r>
-          <w:rPr>
-            <w:rStyle w:val="Hyperlink"/>
-            <w:rFonts w:ascii="Arial" w:hAnsi="Arial" w:cs="Arial"/>
-            <w:color w:val="00B050"/>
-            <w:shd w:val="clear" w:color="auto" w:fill="FFFFFF"/>
-          </w:rPr>
-          <w:t>https://leetcode.com/problems/valid-anagram/</w:t>
-        </w:r>
-      </w:hyperlink>
-      <w:r>
-        <w:rPr>
-          <w:rFonts w:ascii="Arial" w:hAnsi="Arial" w:cs="Arial"/>
-          <w:color w:val="222222"/>
-        </w:rPr>
-        <w:br/>
-      </w:r>
-      <w:r>
-        <w:rPr>
-          <w:rFonts w:ascii="Arial" w:hAnsi="Arial" w:cs="Arial"/>
-          <w:color w:val="222222"/>
-          <w:shd w:val="clear" w:color="auto" w:fill="FFFFFF"/>
-        </w:rPr>
-        <w:t>- Group Anagrams - </w:t>
-      </w:r>
-      <w:hyperlink r:id="rId56" w:tgtFrame="_blank" w:history="1">
-        <w:r>
-          <w:rPr>
-            <w:rStyle w:val="Hyperlink"/>
-            <w:rFonts w:ascii="Arial" w:hAnsi="Arial" w:cs="Arial"/>
-            <w:color w:val="37ACC9"/>
-            <w:shd w:val="clear" w:color="auto" w:fill="FFFFFF"/>
-          </w:rPr>
-          <w:t>https://leetcode.com/problems/group-anagrams/</w:t>
-        </w:r>
-      </w:hyperlink>
-      <w:r>
-        <w:rPr>
-          <w:rFonts w:ascii="Arial" w:hAnsi="Arial" w:cs="Arial"/>
-          <w:color w:val="222222"/>
-        </w:rPr>
-        <w:br/>
-      </w:r>
-      <w:r>
-        <w:rPr>
-          <w:rFonts w:ascii="Arial" w:hAnsi="Arial" w:cs="Arial"/>
-          <w:color w:val="222222"/>
-          <w:shd w:val="clear" w:color="auto" w:fill="FFFFFF"/>
-        </w:rPr>
-        <w:t>- Valid Parentheses - </w:t>
-      </w:r>
-      <w:hyperlink r:id="rId57" w:tgtFrame="_blank" w:history="1">
-        <w:r>
-          <w:rPr>
-            <w:rStyle w:val="Hyperlink"/>
-            <w:rFonts w:ascii="Arial" w:hAnsi="Arial" w:cs="Arial"/>
-            <w:color w:val="37ACC9"/>
             <w:shd w:val="clear" w:color="auto" w:fill="FFFFFF"/>
           </w:rPr>
           <w:t>https://leetcode.com/problems/valid-parentheses/</w:t>

</xml_diff>

<commit_message>
String: merge interval using staclk solved
</commit_message>
<xml_diff>
--- a/SpanishCoder/Top_75.docx
+++ b/SpanishCoder/Top_75.docx
@@ -1138,7 +1138,7 @@
       <w:r>
         <w:rPr>
           <w:rFonts w:ascii="Arial" w:hAnsi="Arial" w:cs="Arial"/>
-          <w:color w:val="222222"/>
+          <w:color w:val="00B050"/>
           <w:shd w:val="clear" w:color="auto" w:fill="FFFFFF"/>
         </w:rPr>
         <w:t>Interval</w:t>
@@ -1212,7 +1212,7 @@
       <w:r>
         <w:rPr>
           <w:rFonts w:ascii="Arial" w:hAnsi="Arial" w:cs="Arial"/>
-          <w:color w:val="222222"/>
+          <w:color w:val="00B050"/>
           <w:shd w:val="clear" w:color="auto" w:fill="FFFFFF"/>
         </w:rPr>
         <w:t>- Non-overlapping Intervals - </w:t>
@@ -1222,7 +1222,7 @@
           <w:rPr>
             <w:rStyle w:val="Hyperlink"/>
             <w:rFonts w:ascii="Arial" w:hAnsi="Arial" w:cs="Arial"/>
-            <w:color w:val="37ACC9"/>
+            <w:color w:val="00B050"/>
             <w:shd w:val="clear" w:color="auto" w:fill="FFFFFF"/>
           </w:rPr>
           <w:t>https://leetcode.com/problems/non-overlapping-intervals/</w:t>
@@ -1238,7 +1238,7 @@
       <w:r>
         <w:rPr>
           <w:rFonts w:ascii="Arial" w:hAnsi="Arial" w:cs="Arial"/>
-          <w:color w:val="222222"/>
+          <w:color w:val="00B050"/>
           <w:shd w:val="clear" w:color="auto" w:fill="FFFFFF"/>
         </w:rPr>
         <w:t>- Meeting Rooms (</w:t>
@@ -1247,7 +1247,7 @@
       <w:r>
         <w:rPr>
           <w:rFonts w:ascii="Arial" w:hAnsi="Arial" w:cs="Arial"/>
-          <w:color w:val="222222"/>
+          <w:color w:val="00B050"/>
           <w:shd w:val="clear" w:color="auto" w:fill="FFFFFF"/>
         </w:rPr>
         <w:t>Leetcode</w:t>
@@ -1256,7 +1256,7 @@
       <w:r>
         <w:rPr>
           <w:rFonts w:ascii="Arial" w:hAnsi="Arial" w:cs="Arial"/>
-          <w:color w:val="222222"/>
+          <w:color w:val="00B050"/>
           <w:shd w:val="clear" w:color="auto" w:fill="FFFFFF"/>
         </w:rPr>
         <w:t xml:space="preserve"> Premium) - </w:t>
@@ -1266,7 +1266,7 @@
           <w:rPr>
             <w:rStyle w:val="Hyperlink"/>
             <w:rFonts w:ascii="Arial" w:hAnsi="Arial" w:cs="Arial"/>
-            <w:color w:val="37ACC9"/>
+            <w:color w:val="00B050"/>
             <w:shd w:val="clear" w:color="auto" w:fill="FFFFFF"/>
           </w:rPr>
           <w:t>https://leetcode.com/problems/meeting-rooms/</w:t>
@@ -1275,14 +1275,14 @@
       <w:r>
         <w:rPr>
           <w:rFonts w:ascii="Arial" w:hAnsi="Arial" w:cs="Arial"/>
-          <w:color w:val="222222"/>
-        </w:rPr>
-        <w:br/>
-      </w:r>
-      <w:r>
-        <w:rPr>
-          <w:rFonts w:ascii="Arial" w:hAnsi="Arial" w:cs="Arial"/>
-          <w:color w:val="222222"/>
+          <w:color w:val="00B050"/>
+        </w:rPr>
+        <w:br/>
+      </w:r>
+      <w:r>
+        <w:rPr>
+          <w:rFonts w:ascii="Arial" w:hAnsi="Arial" w:cs="Arial"/>
+          <w:color w:val="00B050"/>
           <w:shd w:val="clear" w:color="auto" w:fill="FFFFFF"/>
         </w:rPr>
         <w:t>- Meeting Rooms II (</w:t>
@@ -1291,7 +1291,7 @@
       <w:r>
         <w:rPr>
           <w:rFonts w:ascii="Arial" w:hAnsi="Arial" w:cs="Arial"/>
-          <w:color w:val="222222"/>
+          <w:color w:val="00B050"/>
           <w:shd w:val="clear" w:color="auto" w:fill="FFFFFF"/>
         </w:rPr>
         <w:t>Leetcode</w:t>
@@ -1300,7 +1300,7 @@
       <w:r>
         <w:rPr>
           <w:rFonts w:ascii="Arial" w:hAnsi="Arial" w:cs="Arial"/>
-          <w:color w:val="222222"/>
+          <w:color w:val="00B050"/>
           <w:shd w:val="clear" w:color="auto" w:fill="FFFFFF"/>
         </w:rPr>
         <w:t xml:space="preserve"> Premium) - </w:t>
@@ -1310,7 +1310,7 @@
           <w:rPr>
             <w:rStyle w:val="Hyperlink"/>
             <w:rFonts w:ascii="Arial" w:hAnsi="Arial" w:cs="Arial"/>
-            <w:color w:val="37ACC9"/>
+            <w:color w:val="00B050"/>
             <w:shd w:val="clear" w:color="auto" w:fill="FFFFFF"/>
           </w:rPr>
           <w:t>https://leetcode.com/problems/meeting-rooms-ii/</w:t>

</xml_diff>

<commit_message>
LL: merge 2 list sorted solved
</commit_message>
<xml_diff>
--- a/SpanishCoder/Top_75.docx
+++ b/SpanishCoder/Top_75.docx
@@ -1384,7 +1384,7 @@
       <w:r>
         <w:rPr>
           <w:rFonts w:ascii="Arial" w:hAnsi="Arial" w:cs="Arial"/>
-          <w:color w:val="222222"/>
+          <w:color w:val="00B050"/>
           <w:shd w:val="clear" w:color="auto" w:fill="FFFFFF"/>
         </w:rPr>
         <w:t>- Reverse a Linked List - </w:t>
@@ -1394,7 +1394,7 @@
           <w:rPr>
             <w:rStyle w:val="Hyperlink"/>
             <w:rFonts w:ascii="Arial" w:hAnsi="Arial" w:cs="Arial"/>
-            <w:color w:val="37ACC9"/>
+            <w:color w:val="00B050"/>
             <w:shd w:val="clear" w:color="auto" w:fill="FFFFFF"/>
           </w:rPr>
           <w:t>https://leetcode.com/problems/reverse-linked-list/</w:t>
@@ -1410,7 +1410,7 @@
       <w:r>
         <w:rPr>
           <w:rFonts w:ascii="Arial" w:hAnsi="Arial" w:cs="Arial"/>
-          <w:color w:val="222222"/>
+          <w:color w:val="00B050"/>
           <w:shd w:val="clear" w:color="auto" w:fill="FFFFFF"/>
         </w:rPr>
         <w:t>- Detect Cycle in a Linked List - </w:t>
@@ -1420,7 +1420,7 @@
           <w:rPr>
             <w:rStyle w:val="Hyperlink"/>
             <w:rFonts w:ascii="Arial" w:hAnsi="Arial" w:cs="Arial"/>
-            <w:color w:val="37ACC9"/>
+            <w:color w:val="00B050"/>
             <w:shd w:val="clear" w:color="auto" w:fill="FFFFFF"/>
           </w:rPr>
           <w:t>https://leetcode.com/problems/linked-list-cycle/</w:t>
@@ -1429,14 +1429,14 @@
       <w:r>
         <w:rPr>
           <w:rFonts w:ascii="Arial" w:hAnsi="Arial" w:cs="Arial"/>
-          <w:color w:val="222222"/>
-        </w:rPr>
-        <w:br/>
-      </w:r>
-      <w:r>
-        <w:rPr>
-          <w:rFonts w:ascii="Arial" w:hAnsi="Arial" w:cs="Arial"/>
-          <w:color w:val="222222"/>
+          <w:color w:val="00B050"/>
+        </w:rPr>
+        <w:br/>
+      </w:r>
+      <w:r>
+        <w:rPr>
+          <w:rFonts w:ascii="Arial" w:hAnsi="Arial" w:cs="Arial"/>
+          <w:color w:val="00B050"/>
           <w:shd w:val="clear" w:color="auto" w:fill="FFFFFF"/>
         </w:rPr>
         <w:t>- Merge Two Sorted Lists - </w:t>
@@ -1446,7 +1446,7 @@
           <w:rPr>
             <w:rStyle w:val="Hyperlink"/>
             <w:rFonts w:ascii="Arial" w:hAnsi="Arial" w:cs="Arial"/>
-            <w:color w:val="37ACC9"/>
+            <w:color w:val="00B050"/>
             <w:shd w:val="clear" w:color="auto" w:fill="FFFFFF"/>
           </w:rPr>
           <w:t>https://leetcode.com/problems/merge-two-sorted-lists/</w:t>

</xml_diff>

<commit_message>
LL: merge K list sorted solved
</commit_message>
<xml_diff>
--- a/SpanishCoder/Top_75.docx
+++ b/SpanishCoder/Top_75.docx
@@ -1590,7 +1590,7 @@
           <w:color w:val="222222"/>
           <w:shd w:val="clear" w:color="auto" w:fill="FFFFFF"/>
         </w:rPr>
-        <w:t>- Merge K Sorted Lists - </w:t>
+        <w:t>- Top K Frequent Elements - </w:t>
       </w:r>
       <w:hyperlink r:id="rId48" w:tgtFrame="_blank" w:history="1">
         <w:r>
@@ -1600,51 +1600,25 @@
             <w:color w:val="37ACC9"/>
             <w:shd w:val="clear" w:color="auto" w:fill="FFFFFF"/>
           </w:rPr>
-          <w:t>https://leetcode.com/problems/merge-k-sorted-lists/</w:t>
-        </w:r>
-      </w:hyperlink>
-      <w:r>
-        <w:rPr>
-          <w:rFonts w:ascii="Arial" w:hAnsi="Arial" w:cs="Arial"/>
-          <w:color w:val="222222"/>
-        </w:rPr>
-        <w:br/>
-      </w:r>
-      <w:r>
-        <w:rPr>
-          <w:rFonts w:ascii="Arial" w:hAnsi="Arial" w:cs="Arial"/>
-          <w:color w:val="222222"/>
-          <w:shd w:val="clear" w:color="auto" w:fill="FFFFFF"/>
-        </w:rPr>
-        <w:t>- Top K Frequent Elements - </w:t>
+          <w:t>https://leetcode.com/problems/top-k-frequent-elements/</w:t>
+        </w:r>
+      </w:hyperlink>
+      <w:r>
+        <w:rPr>
+          <w:rFonts w:ascii="Arial" w:hAnsi="Arial" w:cs="Arial"/>
+          <w:color w:val="222222"/>
+        </w:rPr>
+        <w:br/>
+      </w:r>
+      <w:r>
+        <w:rPr>
+          <w:rFonts w:ascii="Arial" w:hAnsi="Arial" w:cs="Arial"/>
+          <w:color w:val="222222"/>
+          <w:shd w:val="clear" w:color="auto" w:fill="FFFFFF"/>
+        </w:rPr>
+        <w:t>- Find Median from Data Stream - </w:t>
       </w:r>
       <w:hyperlink r:id="rId49" w:tgtFrame="_blank" w:history="1">
-        <w:r>
-          <w:rPr>
-            <w:rStyle w:val="Hyperlink"/>
-            <w:rFonts w:ascii="Arial" w:hAnsi="Arial" w:cs="Arial"/>
-            <w:color w:val="37ACC9"/>
-            <w:shd w:val="clear" w:color="auto" w:fill="FFFFFF"/>
-          </w:rPr>
-          <w:t>https://leetcode.com/problems/top-k-frequent-elements/</w:t>
-        </w:r>
-      </w:hyperlink>
-      <w:r>
-        <w:rPr>
-          <w:rFonts w:ascii="Arial" w:hAnsi="Arial" w:cs="Arial"/>
-          <w:color w:val="222222"/>
-        </w:rPr>
-        <w:br/>
-      </w:r>
-      <w:r>
-        <w:rPr>
-          <w:rFonts w:ascii="Arial" w:hAnsi="Arial" w:cs="Arial"/>
-          <w:color w:val="222222"/>
-          <w:shd w:val="clear" w:color="auto" w:fill="FFFFFF"/>
-        </w:rPr>
-        <w:t>- Find Median from Data Stream - </w:t>
-      </w:r>
-      <w:hyperlink r:id="rId50" w:tgtFrame="_blank" w:history="1">
         <w:r>
           <w:rPr>
             <w:rStyle w:val="Hyperlink"/>
@@ -1709,6 +1683,32 @@
         </w:rPr>
         <w:t>- Set Matrix Zeroes - </w:t>
       </w:r>
+      <w:hyperlink r:id="rId50" w:tgtFrame="_blank" w:history="1">
+        <w:r>
+          <w:rPr>
+            <w:rStyle w:val="Hyperlink"/>
+            <w:rFonts w:ascii="Arial" w:hAnsi="Arial" w:cs="Arial"/>
+            <w:color w:val="37ACC9"/>
+            <w:shd w:val="clear" w:color="auto" w:fill="FFFFFF"/>
+          </w:rPr>
+          <w:t>https://leetcode.com/problems/set-matrix-zeroes/</w:t>
+        </w:r>
+      </w:hyperlink>
+      <w:r>
+        <w:rPr>
+          <w:rFonts w:ascii="Arial" w:hAnsi="Arial" w:cs="Arial"/>
+          <w:color w:val="222222"/>
+        </w:rPr>
+        <w:br/>
+      </w:r>
+      <w:r>
+        <w:rPr>
+          <w:rFonts w:ascii="Arial" w:hAnsi="Arial" w:cs="Arial"/>
+          <w:color w:val="222222"/>
+          <w:shd w:val="clear" w:color="auto" w:fill="FFFFFF"/>
+        </w:rPr>
+        <w:t>- Spiral Matrix - </w:t>
+      </w:r>
       <w:hyperlink r:id="rId51" w:tgtFrame="_blank" w:history="1">
         <w:r>
           <w:rPr>
@@ -1717,23 +1717,23 @@
             <w:color w:val="37ACC9"/>
             <w:shd w:val="clear" w:color="auto" w:fill="FFFFFF"/>
           </w:rPr>
-          <w:t>https://leetcode.com/problems/set-matrix-zeroes/</w:t>
-        </w:r>
-      </w:hyperlink>
-      <w:r>
-        <w:rPr>
-          <w:rFonts w:ascii="Arial" w:hAnsi="Arial" w:cs="Arial"/>
-          <w:color w:val="222222"/>
-        </w:rPr>
-        <w:br/>
-      </w:r>
-      <w:r>
-        <w:rPr>
-          <w:rFonts w:ascii="Arial" w:hAnsi="Arial" w:cs="Arial"/>
-          <w:color w:val="222222"/>
-          <w:shd w:val="clear" w:color="auto" w:fill="FFFFFF"/>
-        </w:rPr>
-        <w:t>- Spiral Matrix - </w:t>
+          <w:t>https://leetcode.com/problems/spiral-matrix/</w:t>
+        </w:r>
+      </w:hyperlink>
+      <w:r>
+        <w:rPr>
+          <w:rFonts w:ascii="Arial" w:hAnsi="Arial" w:cs="Arial"/>
+          <w:color w:val="222222"/>
+        </w:rPr>
+        <w:br/>
+      </w:r>
+      <w:r>
+        <w:rPr>
+          <w:rFonts w:ascii="Arial" w:hAnsi="Arial" w:cs="Arial"/>
+          <w:color w:val="222222"/>
+          <w:shd w:val="clear" w:color="auto" w:fill="FFFFFF"/>
+        </w:rPr>
+        <w:t>- Rotate Image - </w:t>
       </w:r>
       <w:hyperlink r:id="rId52" w:tgtFrame="_blank" w:history="1">
         <w:r>
@@ -1743,23 +1743,23 @@
             <w:color w:val="37ACC9"/>
             <w:shd w:val="clear" w:color="auto" w:fill="FFFFFF"/>
           </w:rPr>
-          <w:t>https://leetcode.com/problems/spiral-matrix/</w:t>
-        </w:r>
-      </w:hyperlink>
-      <w:r>
-        <w:rPr>
-          <w:rFonts w:ascii="Arial" w:hAnsi="Arial" w:cs="Arial"/>
-          <w:color w:val="222222"/>
-        </w:rPr>
-        <w:br/>
-      </w:r>
-      <w:r>
-        <w:rPr>
-          <w:rFonts w:ascii="Arial" w:hAnsi="Arial" w:cs="Arial"/>
-          <w:color w:val="222222"/>
-          <w:shd w:val="clear" w:color="auto" w:fill="FFFFFF"/>
-        </w:rPr>
-        <w:t>- Rotate Image - </w:t>
+          <w:t>https://leetcode.com/problems/rotate-image/</w:t>
+        </w:r>
+      </w:hyperlink>
+      <w:r>
+        <w:rPr>
+          <w:rFonts w:ascii="Arial" w:hAnsi="Arial" w:cs="Arial"/>
+          <w:color w:val="222222"/>
+        </w:rPr>
+        <w:br/>
+      </w:r>
+      <w:r>
+        <w:rPr>
+          <w:rFonts w:ascii="Arial" w:hAnsi="Arial" w:cs="Arial"/>
+          <w:color w:val="222222"/>
+          <w:shd w:val="clear" w:color="auto" w:fill="FFFFFF"/>
+        </w:rPr>
+        <w:t>- Word Search - </w:t>
       </w:r>
       <w:hyperlink r:id="rId53" w:tgtFrame="_blank" w:history="1">
         <w:r>
@@ -1769,34 +1769,337 @@
             <w:color w:val="37ACC9"/>
             <w:shd w:val="clear" w:color="auto" w:fill="FFFFFF"/>
           </w:rPr>
-          <w:t>https://leetcode.com/problems/rotate-image/</w:t>
-        </w:r>
-      </w:hyperlink>
-      <w:r>
-        <w:rPr>
-          <w:rFonts w:ascii="Arial" w:hAnsi="Arial" w:cs="Arial"/>
-          <w:color w:val="222222"/>
-        </w:rPr>
-        <w:br/>
-      </w:r>
-      <w:r>
-        <w:rPr>
-          <w:rFonts w:ascii="Arial" w:hAnsi="Arial" w:cs="Arial"/>
-          <w:color w:val="222222"/>
-          <w:shd w:val="clear" w:color="auto" w:fill="FFFFFF"/>
+          <w:t>https://leetcode.com/problems/word-search/</w:t>
+        </w:r>
+      </w:hyperlink>
+      <w:r>
+        <w:rPr>
+          <w:rFonts w:ascii="Arial" w:hAnsi="Arial" w:cs="Arial"/>
+          <w:color w:val="222222"/>
+        </w:rPr>
+        <w:br/>
+      </w:r>
+      <w:r>
+        <w:rPr>
+          <w:rFonts w:ascii="Arial" w:hAnsi="Arial" w:cs="Arial"/>
+          <w:color w:val="222222"/>
         </w:rPr>
         <w:lastRenderedPageBreak/>
-        <w:t>- Word Search - </w:t>
+        <w:br/>
+      </w:r>
+      <w:r>
+        <w:rPr>
+          <w:rFonts w:ascii="Arial" w:hAnsi="Arial" w:cs="Arial"/>
+          <w:color w:val="222222"/>
+          <w:shd w:val="clear" w:color="auto" w:fill="FFFFFF"/>
+        </w:rPr>
+        <w:t>---</w:t>
+      </w:r>
+      <w:r>
+        <w:rPr>
+          <w:rFonts w:ascii="Arial" w:hAnsi="Arial" w:cs="Arial"/>
+          <w:color w:val="222222"/>
+        </w:rPr>
+        <w:br/>
+      </w:r>
+      <w:r>
+        <w:rPr>
+          <w:rFonts w:ascii="Arial" w:hAnsi="Arial" w:cs="Arial"/>
+          <w:color w:val="222222"/>
+        </w:rPr>
+        <w:br/>
+      </w:r>
+      <w:r>
+        <w:rPr>
+          <w:rFonts w:ascii="Arial" w:hAnsi="Arial" w:cs="Arial"/>
+          <w:color w:val="222222"/>
+          <w:shd w:val="clear" w:color="auto" w:fill="FFFFFF"/>
+        </w:rPr>
+        <w:t>String</w:t>
+      </w:r>
+      <w:r>
+        <w:rPr>
+          <w:rFonts w:ascii="Arial" w:hAnsi="Arial" w:cs="Arial"/>
+          <w:color w:val="222222"/>
+        </w:rPr>
+        <w:br/>
+      </w:r>
+      <w:r>
+        <w:rPr>
+          <w:rFonts w:ascii="Arial" w:hAnsi="Arial" w:cs="Arial"/>
+          <w:color w:val="222222"/>
+        </w:rPr>
+        <w:br/>
+      </w:r>
+      <w:r>
+        <w:rPr>
+          <w:rFonts w:ascii="Arial" w:hAnsi="Arial" w:cs="Arial"/>
+          <w:color w:val="00B050"/>
+          <w:shd w:val="clear" w:color="auto" w:fill="FFFFFF"/>
+        </w:rPr>
+        <w:t>- Longest Substring Without Repeating Characters - </w:t>
       </w:r>
       <w:hyperlink r:id="rId54" w:tgtFrame="_blank" w:history="1">
         <w:r>
           <w:rPr>
             <w:rStyle w:val="Hyperlink"/>
             <w:rFonts w:ascii="Arial" w:hAnsi="Arial" w:cs="Arial"/>
-            <w:color w:val="37ACC9"/>
-            <w:shd w:val="clear" w:color="auto" w:fill="FFFFFF"/>
-          </w:rPr>
-          <w:t>https://leetcode.com/problems/word-search/</w:t>
+            <w:color w:val="00B050"/>
+            <w:shd w:val="clear" w:color="auto" w:fill="FFFFFF"/>
+          </w:rPr>
+          <w:t>https://leetcode.com/problems/longest-substring-without-repeating-characters/</w:t>
+        </w:r>
+      </w:hyperlink>
+      <w:r>
+        <w:rPr>
+          <w:rFonts w:ascii="Arial" w:hAnsi="Arial" w:cs="Arial"/>
+          <w:color w:val="222222"/>
+        </w:rPr>
+        <w:br/>
+      </w:r>
+      <w:r>
+        <w:rPr>
+          <w:rFonts w:ascii="Arial" w:hAnsi="Arial" w:cs="Arial"/>
+          <w:color w:val="00B050"/>
+          <w:shd w:val="clear" w:color="auto" w:fill="FFFFFF"/>
+        </w:rPr>
+        <w:t>- Longest Repeating Character Replacement - </w:t>
+      </w:r>
+      <w:hyperlink r:id="rId55" w:tgtFrame="_blank" w:history="1">
+        <w:r>
+          <w:rPr>
+            <w:rStyle w:val="Hyperlink"/>
+            <w:rFonts w:ascii="Arial" w:hAnsi="Arial" w:cs="Arial"/>
+            <w:color w:val="00B050"/>
+            <w:shd w:val="clear" w:color="auto" w:fill="FFFFFF"/>
+          </w:rPr>
+          <w:t>https://leetcode.com/problems/longest-repeating-character-replacement/</w:t>
+        </w:r>
+      </w:hyperlink>
+      <w:r>
+        <w:rPr>
+          <w:rFonts w:ascii="Arial" w:hAnsi="Arial" w:cs="Arial"/>
+          <w:color w:val="00B050"/>
+        </w:rPr>
+        <w:br/>
+      </w:r>
+      <w:r>
+        <w:rPr>
+          <w:rFonts w:ascii="Arial" w:hAnsi="Arial" w:cs="Arial"/>
+          <w:color w:val="00B050"/>
+          <w:shd w:val="clear" w:color="auto" w:fill="FFFFFF"/>
+        </w:rPr>
+        <w:t>- Minimum Window Substring - </w:t>
+      </w:r>
+      <w:hyperlink r:id="rId56" w:tgtFrame="_blank" w:history="1">
+        <w:r>
+          <w:rPr>
+            <w:rStyle w:val="Hyperlink"/>
+            <w:rFonts w:ascii="Arial" w:hAnsi="Arial" w:cs="Arial"/>
+            <w:color w:val="00B050"/>
+            <w:shd w:val="clear" w:color="auto" w:fill="FFFFFF"/>
+          </w:rPr>
+          <w:t>https://leetcode.com/problems/minimum-window-substring/</w:t>
+        </w:r>
+      </w:hyperlink>
+      <w:r>
+        <w:rPr>
+          <w:rFonts w:ascii="Arial" w:hAnsi="Arial" w:cs="Arial"/>
+          <w:color w:val="00B050"/>
+        </w:rPr>
+        <w:br/>
+      </w:r>
+      <w:r>
+        <w:rPr>
+          <w:rFonts w:ascii="Arial" w:hAnsi="Arial" w:cs="Arial"/>
+          <w:color w:val="00B050"/>
+          <w:shd w:val="clear" w:color="auto" w:fill="FFFFFF"/>
+        </w:rPr>
+        <w:t>- Valid Anagram - </w:t>
+      </w:r>
+      <w:hyperlink r:id="rId57" w:tgtFrame="_blank" w:history="1">
+        <w:r>
+          <w:rPr>
+            <w:rStyle w:val="Hyperlink"/>
+            <w:rFonts w:ascii="Arial" w:hAnsi="Arial" w:cs="Arial"/>
+            <w:color w:val="00B050"/>
+            <w:shd w:val="clear" w:color="auto" w:fill="FFFFFF"/>
+          </w:rPr>
+          <w:t>https://leetcode.com/problems/valid-anagram/</w:t>
+        </w:r>
+      </w:hyperlink>
+      <w:r>
+        <w:rPr>
+          <w:rFonts w:ascii="Arial" w:hAnsi="Arial" w:cs="Arial"/>
+          <w:color w:val="222222"/>
+        </w:rPr>
+        <w:br/>
+      </w:r>
+      <w:r>
+        <w:rPr>
+          <w:rFonts w:ascii="Arial" w:hAnsi="Arial" w:cs="Arial"/>
+          <w:color w:val="00B050"/>
+          <w:shd w:val="clear" w:color="auto" w:fill="FFFFFF"/>
+        </w:rPr>
+        <w:t>- Group Anagrams - </w:t>
+      </w:r>
+      <w:hyperlink r:id="rId58" w:tgtFrame="_blank" w:history="1">
+        <w:r>
+          <w:rPr>
+            <w:rStyle w:val="Hyperlink"/>
+            <w:rFonts w:ascii="Arial" w:hAnsi="Arial" w:cs="Arial"/>
+            <w:color w:val="00B050"/>
+            <w:shd w:val="clear" w:color="auto" w:fill="FFFFFF"/>
+          </w:rPr>
+          <w:t>https://leetcode.com/problems/group-anagrams/</w:t>
+        </w:r>
+      </w:hyperlink>
+      <w:r>
+        <w:rPr>
+          <w:rFonts w:ascii="Arial" w:hAnsi="Arial" w:cs="Arial"/>
+          <w:color w:val="222222"/>
+        </w:rPr>
+        <w:br/>
+      </w:r>
+      <w:r>
+        <w:rPr>
+          <w:rFonts w:ascii="Arial" w:hAnsi="Arial" w:cs="Arial"/>
+          <w:color w:val="00B050"/>
+          <w:shd w:val="clear" w:color="auto" w:fill="FFFFFF"/>
+        </w:rPr>
+        <w:t>- Valid Parentheses - </w:t>
+      </w:r>
+      <w:hyperlink r:id="rId59" w:tgtFrame="_blank" w:history="1">
+        <w:r>
+          <w:rPr>
+            <w:rStyle w:val="Hyperlink"/>
+            <w:rFonts w:ascii="Arial" w:hAnsi="Arial" w:cs="Arial"/>
+            <w:color w:val="00B050"/>
+            <w:shd w:val="clear" w:color="auto" w:fill="FFFFFF"/>
+          </w:rPr>
+          <w:t>https://leetcode.com/problems/valid-parentheses/</w:t>
+        </w:r>
+      </w:hyperlink>
+      <w:r>
+        <w:rPr>
+          <w:rFonts w:ascii="Arial" w:hAnsi="Arial" w:cs="Arial"/>
+          <w:color w:val="222222"/>
+        </w:rPr>
+        <w:br/>
+      </w:r>
+      <w:r>
+        <w:rPr>
+          <w:rFonts w:ascii="Arial" w:hAnsi="Arial" w:cs="Arial"/>
+          <w:color w:val="00B050"/>
+          <w:shd w:val="clear" w:color="auto" w:fill="FFFFFF"/>
+        </w:rPr>
+        <w:t>- Valid Palindrome - </w:t>
+      </w:r>
+      <w:hyperlink r:id="rId60" w:tgtFrame="_blank" w:history="1">
+        <w:r>
+          <w:rPr>
+            <w:rStyle w:val="Hyperlink"/>
+            <w:rFonts w:ascii="Arial" w:hAnsi="Arial" w:cs="Arial"/>
+            <w:color w:val="00B050"/>
+            <w:shd w:val="clear" w:color="auto" w:fill="FFFFFF"/>
+          </w:rPr>
+          <w:t>https://leetcode.com/problems/valid-palindrome/</w:t>
+        </w:r>
+      </w:hyperlink>
+      <w:r>
+        <w:rPr>
+          <w:rFonts w:ascii="Arial" w:hAnsi="Arial" w:cs="Arial"/>
+          <w:color w:val="222222"/>
+        </w:rPr>
+        <w:br/>
+      </w:r>
+      <w:r>
+        <w:rPr>
+          <w:rFonts w:ascii="Arial" w:hAnsi="Arial" w:cs="Arial"/>
+          <w:color w:val="00B050"/>
+          <w:shd w:val="clear" w:color="auto" w:fill="FFFFFF"/>
+        </w:rPr>
+        <w:t>- Longest Palindromic Substring - </w:t>
+      </w:r>
+      <w:hyperlink r:id="rId61" w:tgtFrame="_blank" w:history="1">
+        <w:r>
+          <w:rPr>
+            <w:rStyle w:val="Hyperlink"/>
+            <w:rFonts w:ascii="Arial" w:hAnsi="Arial" w:cs="Arial"/>
+            <w:color w:val="00B050"/>
+            <w:shd w:val="clear" w:color="auto" w:fill="FFFFFF"/>
+          </w:rPr>
+          <w:t>https://leetcode.com/problems/longest-palindromic-substring/</w:t>
+        </w:r>
+      </w:hyperlink>
+      <w:r>
+        <w:rPr>
+          <w:rFonts w:ascii="Arial" w:hAnsi="Arial" w:cs="Arial"/>
+          <w:color w:val="222222"/>
+        </w:rPr>
+        <w:br/>
+      </w:r>
+      <w:r>
+        <w:rPr>
+          <w:rFonts w:ascii="Arial" w:hAnsi="Arial" w:cs="Arial"/>
+          <w:color w:val="222222"/>
+          <w:shd w:val="clear" w:color="auto" w:fill="FFFFFF"/>
+        </w:rPr>
+        <w:t>- Palindromic Substrings - </w:t>
+      </w:r>
+      <w:hyperlink r:id="rId62" w:tgtFrame="_blank" w:history="1">
+        <w:r>
+          <w:rPr>
+            <w:rStyle w:val="Hyperlink"/>
+            <w:rFonts w:ascii="Arial" w:hAnsi="Arial" w:cs="Arial"/>
+            <w:color w:val="37ACC9"/>
+            <w:shd w:val="clear" w:color="auto" w:fill="FFFFFF"/>
+          </w:rPr>
+          <w:t>https://leetcode.com/problems/palindromic-substrings/</w:t>
+        </w:r>
+      </w:hyperlink>
+      <w:r>
+        <w:rPr>
+          <w:rFonts w:ascii="Arial" w:hAnsi="Arial" w:cs="Arial"/>
+          <w:color w:val="222222"/>
+        </w:rPr>
+        <w:br/>
+      </w:r>
+      <w:r>
+        <w:rPr>
+          <w:rFonts w:ascii="Arial" w:hAnsi="Arial" w:cs="Arial"/>
+          <w:color w:val="222222"/>
+          <w:shd w:val="clear" w:color="auto" w:fill="FFFFFF"/>
+        </w:rPr>
+        <w:t>- Encode and Decode Strings (</w:t>
+      </w:r>
+      <w:proofErr w:type="spellStart"/>
+      <w:r>
+        <w:rPr>
+          <w:rFonts w:ascii="Arial" w:hAnsi="Arial" w:cs="Arial"/>
+          <w:color w:val="222222"/>
+          <w:shd w:val="clear" w:color="auto" w:fill="FFFFFF"/>
+        </w:rPr>
+        <w:t>Leetcode</w:t>
+      </w:r>
+      <w:proofErr w:type="spellEnd"/>
+      <w:r>
+        <w:rPr>
+          <w:rFonts w:ascii="Arial" w:hAnsi="Arial" w:cs="Arial"/>
+          <w:color w:val="222222"/>
+          <w:shd w:val="clear" w:color="auto" w:fill="FFFFFF"/>
+        </w:rPr>
+        <w:t xml:space="preserve"> Premium) - </w:t>
+      </w:r>
+      <w:hyperlink r:id="rId63" w:tgtFrame="_blank" w:history="1">
+        <w:r>
+          <w:rPr>
+            <w:rStyle w:val="Hyperlink"/>
+            <w:rFonts w:ascii="Arial" w:hAnsi="Arial" w:cs="Arial"/>
+            <w:color w:val="37ACC9"/>
+            <w:shd w:val="clear" w:color="auto" w:fill="FFFFFF"/>
+          </w:rPr>
+          <w:t>https://leetcode.com/problems/encode-and-decode-strings/</w:t>
         </w:r>
       </w:hyperlink>
       <w:r>
@@ -1841,31 +2144,31 @@
           <w:color w:val="222222"/>
           <w:shd w:val="clear" w:color="auto" w:fill="FFFFFF"/>
         </w:rPr>
-        <w:t>String</w:t>
-      </w:r>
-      <w:r>
-        <w:rPr>
-          <w:rFonts w:ascii="Arial" w:hAnsi="Arial" w:cs="Arial"/>
-          <w:color w:val="222222"/>
-        </w:rPr>
-        <w:br/>
-      </w:r>
-      <w:r>
-        <w:rPr>
-          <w:rFonts w:ascii="Arial" w:hAnsi="Arial" w:cs="Arial"/>
-          <w:color w:val="222222"/>
-        </w:rPr>
-        <w:br/>
-      </w:r>
-      <w:r>
-        <w:rPr>
-          <w:rFonts w:ascii="Arial" w:hAnsi="Arial" w:cs="Arial"/>
-          <w:color w:val="00B050"/>
-          <w:shd w:val="clear" w:color="auto" w:fill="FFFFFF"/>
-        </w:rPr>
-        <w:t>- Longest Substring Without Repeating Characters - </w:t>
-      </w:r>
-      <w:hyperlink r:id="rId55" w:tgtFrame="_blank" w:history="1">
+        <w:t>Tree</w:t>
+      </w:r>
+      <w:r>
+        <w:rPr>
+          <w:rFonts w:ascii="Arial" w:hAnsi="Arial" w:cs="Arial"/>
+          <w:color w:val="222222"/>
+        </w:rPr>
+        <w:br/>
+      </w:r>
+      <w:r>
+        <w:rPr>
+          <w:rFonts w:ascii="Arial" w:hAnsi="Arial" w:cs="Arial"/>
+          <w:color w:val="222222"/>
+        </w:rPr>
+        <w:br/>
+      </w:r>
+      <w:r>
+        <w:rPr>
+          <w:rFonts w:ascii="Arial" w:hAnsi="Arial" w:cs="Arial"/>
+          <w:color w:val="00B050"/>
+          <w:shd w:val="clear" w:color="auto" w:fill="FFFFFF"/>
+        </w:rPr>
+        <w:t>- Maximum Depth of Binary Tree - </w:t>
+      </w:r>
+      <w:hyperlink r:id="rId64" w:tgtFrame="_blank" w:history="1">
         <w:r>
           <w:rPr>
             <w:rStyle w:val="Hyperlink"/>
@@ -1873,25 +2176,25 @@
             <w:color w:val="00B050"/>
             <w:shd w:val="clear" w:color="auto" w:fill="FFFFFF"/>
           </w:rPr>
-          <w:t>https://leetcode.com/problems/longest-substring-without-repeating-characters/</w:t>
-        </w:r>
-      </w:hyperlink>
-      <w:r>
-        <w:rPr>
-          <w:rFonts w:ascii="Arial" w:hAnsi="Arial" w:cs="Arial"/>
-          <w:color w:val="222222"/>
-        </w:rPr>
-        <w:br/>
-      </w:r>
-      <w:r>
-        <w:rPr>
-          <w:rFonts w:ascii="Arial" w:hAnsi="Arial" w:cs="Arial"/>
-          <w:color w:val="00B050"/>
-          <w:shd w:val="clear" w:color="auto" w:fill="FFFFFF"/>
-        </w:rPr>
-        <w:t>- Longest Repeating Character Replacement - </w:t>
-      </w:r>
-      <w:hyperlink r:id="rId56" w:tgtFrame="_blank" w:history="1">
+          <w:t>https://leetcode.com/problems/maximum-depth-of-binary-tree/</w:t>
+        </w:r>
+      </w:hyperlink>
+      <w:r>
+        <w:rPr>
+          <w:rFonts w:ascii="Arial" w:hAnsi="Arial" w:cs="Arial"/>
+          <w:color w:val="00B050"/>
+        </w:rPr>
+        <w:br/>
+      </w:r>
+      <w:r>
+        <w:rPr>
+          <w:rFonts w:ascii="Arial" w:hAnsi="Arial" w:cs="Arial"/>
+          <w:color w:val="00B050"/>
+          <w:shd w:val="clear" w:color="auto" w:fill="FFFFFF"/>
+        </w:rPr>
+        <w:t>- Same Tree - </w:t>
+      </w:r>
+      <w:hyperlink r:id="rId65" w:tgtFrame="_blank" w:history="1">
         <w:r>
           <w:rPr>
             <w:rStyle w:val="Hyperlink"/>
@@ -1899,205 +2202,153 @@
             <w:color w:val="00B050"/>
             <w:shd w:val="clear" w:color="auto" w:fill="FFFFFF"/>
           </w:rPr>
-          <w:t>https://leetcode.com/problems/longest-repeating-character-replacement/</w:t>
-        </w:r>
-      </w:hyperlink>
-      <w:r>
-        <w:rPr>
-          <w:rFonts w:ascii="Arial" w:hAnsi="Arial" w:cs="Arial"/>
-          <w:color w:val="00B050"/>
-        </w:rPr>
-        <w:br/>
-      </w:r>
-      <w:r>
-        <w:rPr>
-          <w:rFonts w:ascii="Arial" w:hAnsi="Arial" w:cs="Arial"/>
-          <w:color w:val="00B050"/>
-          <w:shd w:val="clear" w:color="auto" w:fill="FFFFFF"/>
-        </w:rPr>
-        <w:t>- Minimum Window Substring - </w:t>
-      </w:r>
-      <w:hyperlink r:id="rId57" w:tgtFrame="_blank" w:history="1">
-        <w:r>
-          <w:rPr>
-            <w:rStyle w:val="Hyperlink"/>
-            <w:rFonts w:ascii="Arial" w:hAnsi="Arial" w:cs="Arial"/>
-            <w:color w:val="00B050"/>
-            <w:shd w:val="clear" w:color="auto" w:fill="FFFFFF"/>
-          </w:rPr>
-          <w:t>https://leetcode.com/problems/minimum-window-substring/</w:t>
-        </w:r>
-      </w:hyperlink>
-      <w:r>
-        <w:rPr>
-          <w:rFonts w:ascii="Arial" w:hAnsi="Arial" w:cs="Arial"/>
-          <w:color w:val="00B050"/>
-        </w:rPr>
-        <w:br/>
-      </w:r>
-      <w:r>
-        <w:rPr>
-          <w:rFonts w:ascii="Arial" w:hAnsi="Arial" w:cs="Arial"/>
-          <w:color w:val="00B050"/>
-          <w:shd w:val="clear" w:color="auto" w:fill="FFFFFF"/>
-        </w:rPr>
-        <w:t>- Valid Anagram - </w:t>
-      </w:r>
-      <w:hyperlink r:id="rId58" w:tgtFrame="_blank" w:history="1">
-        <w:r>
-          <w:rPr>
-            <w:rStyle w:val="Hyperlink"/>
-            <w:rFonts w:ascii="Arial" w:hAnsi="Arial" w:cs="Arial"/>
-            <w:color w:val="00B050"/>
-            <w:shd w:val="clear" w:color="auto" w:fill="FFFFFF"/>
-          </w:rPr>
-          <w:t>https://leetcode.com/problems/valid-anagram/</w:t>
-        </w:r>
-      </w:hyperlink>
-      <w:r>
-        <w:rPr>
-          <w:rFonts w:ascii="Arial" w:hAnsi="Arial" w:cs="Arial"/>
-          <w:color w:val="222222"/>
-        </w:rPr>
-        <w:br/>
-      </w:r>
-      <w:r>
-        <w:rPr>
-          <w:rFonts w:ascii="Arial" w:hAnsi="Arial" w:cs="Arial"/>
-          <w:color w:val="00B050"/>
-          <w:shd w:val="clear" w:color="auto" w:fill="FFFFFF"/>
-        </w:rPr>
-        <w:t>- Group Anagrams - </w:t>
-      </w:r>
-      <w:hyperlink r:id="rId59" w:tgtFrame="_blank" w:history="1">
-        <w:r>
-          <w:rPr>
-            <w:rStyle w:val="Hyperlink"/>
-            <w:rFonts w:ascii="Arial" w:hAnsi="Arial" w:cs="Arial"/>
-            <w:color w:val="00B050"/>
-            <w:shd w:val="clear" w:color="auto" w:fill="FFFFFF"/>
-          </w:rPr>
-          <w:t>https://leetcode.com/problems/group-anagrams/</w:t>
-        </w:r>
-      </w:hyperlink>
-      <w:r>
-        <w:rPr>
-          <w:rFonts w:ascii="Arial" w:hAnsi="Arial" w:cs="Arial"/>
-          <w:color w:val="222222"/>
-        </w:rPr>
-        <w:br/>
-      </w:r>
-      <w:r>
-        <w:rPr>
-          <w:rFonts w:ascii="Arial" w:hAnsi="Arial" w:cs="Arial"/>
-          <w:color w:val="00B050"/>
-          <w:shd w:val="clear" w:color="auto" w:fill="FFFFFF"/>
-        </w:rPr>
-        <w:t>- Valid Parentheses - </w:t>
-      </w:r>
-      <w:hyperlink r:id="rId60" w:tgtFrame="_blank" w:history="1">
-        <w:r>
-          <w:rPr>
-            <w:rStyle w:val="Hyperlink"/>
-            <w:rFonts w:ascii="Arial" w:hAnsi="Arial" w:cs="Arial"/>
-            <w:color w:val="00B050"/>
-            <w:shd w:val="clear" w:color="auto" w:fill="FFFFFF"/>
-          </w:rPr>
-          <w:t>https://leetcode.com/problems/valid-parentheses/</w:t>
-        </w:r>
-      </w:hyperlink>
-      <w:r>
-        <w:rPr>
-          <w:rFonts w:ascii="Arial" w:hAnsi="Arial" w:cs="Arial"/>
-          <w:color w:val="222222"/>
-        </w:rPr>
-        <w:br/>
-      </w:r>
-      <w:r>
-        <w:rPr>
-          <w:rFonts w:ascii="Arial" w:hAnsi="Arial" w:cs="Arial"/>
-          <w:color w:val="00B050"/>
-          <w:shd w:val="clear" w:color="auto" w:fill="FFFFFF"/>
-        </w:rPr>
-        <w:t>- Valid Palindrome - </w:t>
-      </w:r>
-      <w:hyperlink r:id="rId61" w:tgtFrame="_blank" w:history="1">
-        <w:r>
-          <w:rPr>
-            <w:rStyle w:val="Hyperlink"/>
-            <w:rFonts w:ascii="Arial" w:hAnsi="Arial" w:cs="Arial"/>
-            <w:color w:val="00B050"/>
-            <w:shd w:val="clear" w:color="auto" w:fill="FFFFFF"/>
-          </w:rPr>
-          <w:t>https://leetcode.com/problems/valid-palindrome/</w:t>
-        </w:r>
-      </w:hyperlink>
-      <w:r>
-        <w:rPr>
-          <w:rFonts w:ascii="Arial" w:hAnsi="Arial" w:cs="Arial"/>
-          <w:color w:val="222222"/>
-        </w:rPr>
-        <w:br/>
-      </w:r>
-      <w:r>
-        <w:rPr>
-          <w:rFonts w:ascii="Arial" w:hAnsi="Arial" w:cs="Arial"/>
-          <w:color w:val="00B050"/>
-          <w:shd w:val="clear" w:color="auto" w:fill="FFFFFF"/>
-        </w:rPr>
-        <w:t>- Longest Palindromic Substring - </w:t>
-      </w:r>
-      <w:hyperlink r:id="rId62" w:tgtFrame="_blank" w:history="1">
-        <w:r>
-          <w:rPr>
-            <w:rStyle w:val="Hyperlink"/>
-            <w:rFonts w:ascii="Arial" w:hAnsi="Arial" w:cs="Arial"/>
-            <w:color w:val="00B050"/>
-            <w:shd w:val="clear" w:color="auto" w:fill="FFFFFF"/>
-          </w:rPr>
-          <w:t>https://leetcode.com/problems/longest-palindromic-substring/</w:t>
-        </w:r>
-      </w:hyperlink>
-      <w:r>
-        <w:rPr>
-          <w:rFonts w:ascii="Arial" w:hAnsi="Arial" w:cs="Arial"/>
-          <w:color w:val="222222"/>
-        </w:rPr>
-        <w:br/>
-      </w:r>
-      <w:r>
-        <w:rPr>
-          <w:rFonts w:ascii="Arial" w:hAnsi="Arial" w:cs="Arial"/>
-          <w:color w:val="222222"/>
-          <w:shd w:val="clear" w:color="auto" w:fill="FFFFFF"/>
-        </w:rPr>
-        <w:t>- Palindromic Substrings - </w:t>
-      </w:r>
-      <w:hyperlink r:id="rId63" w:tgtFrame="_blank" w:history="1">
-        <w:r>
-          <w:rPr>
-            <w:rStyle w:val="Hyperlink"/>
-            <w:rFonts w:ascii="Arial" w:hAnsi="Arial" w:cs="Arial"/>
-            <w:color w:val="37ACC9"/>
-            <w:shd w:val="clear" w:color="auto" w:fill="FFFFFF"/>
-          </w:rPr>
-          <w:t>https://leetcode.com/problems/palindromic-substrings/</w:t>
-        </w:r>
-      </w:hyperlink>
-      <w:r>
-        <w:rPr>
-          <w:rFonts w:ascii="Arial" w:hAnsi="Arial" w:cs="Arial"/>
-          <w:color w:val="222222"/>
-        </w:rPr>
-        <w:br/>
-      </w:r>
-      <w:r>
-        <w:rPr>
-          <w:rFonts w:ascii="Arial" w:hAnsi="Arial" w:cs="Arial"/>
-          <w:color w:val="222222"/>
-          <w:shd w:val="clear" w:color="auto" w:fill="FFFFFF"/>
-        </w:rPr>
-        <w:t>- Encode and Decode Strings (</w:t>
+          <w:t>https://leetcode.com/problems/same-tree/</w:t>
+        </w:r>
+      </w:hyperlink>
+      <w:r>
+        <w:rPr>
+          <w:rFonts w:ascii="Arial" w:hAnsi="Arial" w:cs="Arial"/>
+          <w:color w:val="222222"/>
+        </w:rPr>
+        <w:br/>
+      </w:r>
+      <w:r>
+        <w:rPr>
+          <w:rFonts w:ascii="Arial" w:hAnsi="Arial" w:cs="Arial"/>
+          <w:color w:val="222222"/>
+          <w:shd w:val="clear" w:color="auto" w:fill="FFFFFF"/>
+        </w:rPr>
+        <w:t>- Invert/Flip Binary Tree - </w:t>
+      </w:r>
+      <w:hyperlink r:id="rId66" w:tgtFrame="_blank" w:history="1">
+        <w:r>
+          <w:rPr>
+            <w:rStyle w:val="Hyperlink"/>
+            <w:rFonts w:ascii="Arial" w:hAnsi="Arial" w:cs="Arial"/>
+            <w:color w:val="37ACC9"/>
+            <w:shd w:val="clear" w:color="auto" w:fill="FFFFFF"/>
+          </w:rPr>
+          <w:t>https://leetcode.com/problems/invert-binary-tree/</w:t>
+        </w:r>
+      </w:hyperlink>
+      <w:r>
+        <w:rPr>
+          <w:rFonts w:ascii="Arial" w:hAnsi="Arial" w:cs="Arial"/>
+          <w:color w:val="222222"/>
+        </w:rPr>
+        <w:br/>
+      </w:r>
+      <w:r>
+        <w:rPr>
+          <w:rFonts w:ascii="Arial" w:hAnsi="Arial" w:cs="Arial"/>
+          <w:color w:val="222222"/>
+          <w:shd w:val="clear" w:color="auto" w:fill="FFFFFF"/>
+        </w:rPr>
+        <w:t>- Binary Tree Maximum Path Sum - </w:t>
+      </w:r>
+      <w:hyperlink r:id="rId67" w:tgtFrame="_blank" w:history="1">
+        <w:r>
+          <w:rPr>
+            <w:rStyle w:val="Hyperlink"/>
+            <w:rFonts w:ascii="Arial" w:hAnsi="Arial" w:cs="Arial"/>
+            <w:color w:val="37ACC9"/>
+            <w:shd w:val="clear" w:color="auto" w:fill="FFFFFF"/>
+          </w:rPr>
+          <w:t>https://leetcode.com/problems/binary-tree-maximum-path-sum/</w:t>
+        </w:r>
+      </w:hyperlink>
+      <w:r>
+        <w:rPr>
+          <w:rFonts w:ascii="Arial" w:hAnsi="Arial" w:cs="Arial"/>
+          <w:color w:val="222222"/>
+        </w:rPr>
+        <w:br/>
+      </w:r>
+      <w:r>
+        <w:rPr>
+          <w:rFonts w:ascii="Arial" w:hAnsi="Arial" w:cs="Arial"/>
+          <w:color w:val="222222"/>
+          <w:shd w:val="clear" w:color="auto" w:fill="FFFFFF"/>
+        </w:rPr>
+        <w:t>- Binary Tree Level Order Traversal - </w:t>
+      </w:r>
+      <w:hyperlink r:id="rId68" w:tgtFrame="_blank" w:history="1">
+        <w:r>
+          <w:rPr>
+            <w:rStyle w:val="Hyperlink"/>
+            <w:rFonts w:ascii="Arial" w:hAnsi="Arial" w:cs="Arial"/>
+            <w:color w:val="37ACC9"/>
+            <w:shd w:val="clear" w:color="auto" w:fill="FFFFFF"/>
+          </w:rPr>
+          <w:t>https://leetcode.com/problems/binary-tree-level-order-traversal/</w:t>
+        </w:r>
+      </w:hyperlink>
+      <w:r>
+        <w:rPr>
+          <w:rFonts w:ascii="Arial" w:hAnsi="Arial" w:cs="Arial"/>
+          <w:color w:val="222222"/>
+        </w:rPr>
+        <w:br/>
+      </w:r>
+      <w:r>
+        <w:rPr>
+          <w:rFonts w:ascii="Arial" w:hAnsi="Arial" w:cs="Arial"/>
+          <w:color w:val="222222"/>
+          <w:shd w:val="clear" w:color="auto" w:fill="FFFFFF"/>
+        </w:rPr>
+        <w:t>- Serialize and Deserialize Binary Tree - </w:t>
+      </w:r>
+      <w:hyperlink r:id="rId69" w:tgtFrame="_blank" w:history="1">
+        <w:r>
+          <w:rPr>
+            <w:rStyle w:val="Hyperlink"/>
+            <w:rFonts w:ascii="Arial" w:hAnsi="Arial" w:cs="Arial"/>
+            <w:color w:val="37ACC9"/>
+            <w:shd w:val="clear" w:color="auto" w:fill="FFFFFF"/>
+          </w:rPr>
+          <w:t>https://leetcode.com/problems/serialize-and-deserialize-binary-tree/</w:t>
+        </w:r>
+      </w:hyperlink>
+      <w:r>
+        <w:rPr>
+          <w:rFonts w:ascii="Arial" w:hAnsi="Arial" w:cs="Arial"/>
+          <w:color w:val="222222"/>
+        </w:rPr>
+        <w:br/>
+      </w:r>
+      <w:r>
+        <w:rPr>
+          <w:rFonts w:ascii="Arial" w:hAnsi="Arial" w:cs="Arial"/>
+          <w:color w:val="222222"/>
+          <w:shd w:val="clear" w:color="auto" w:fill="FFFFFF"/>
+        </w:rPr>
+        <w:t>- Subtree of Another Tree - </w:t>
+      </w:r>
+      <w:hyperlink r:id="rId70" w:tgtFrame="_blank" w:history="1">
+        <w:r>
+          <w:rPr>
+            <w:rStyle w:val="Hyperlink"/>
+            <w:rFonts w:ascii="Arial" w:hAnsi="Arial" w:cs="Arial"/>
+            <w:color w:val="37ACC9"/>
+            <w:shd w:val="clear" w:color="auto" w:fill="FFFFFF"/>
+          </w:rPr>
+          <w:t>https://leetcode.com/problems/subtree-of-another-tree/</w:t>
+        </w:r>
+      </w:hyperlink>
+      <w:r>
+        <w:rPr>
+          <w:rFonts w:ascii="Arial" w:hAnsi="Arial" w:cs="Arial"/>
+          <w:color w:val="222222"/>
+        </w:rPr>
+        <w:br/>
+      </w:r>
+      <w:r>
+        <w:rPr>
+          <w:rFonts w:ascii="Arial" w:hAnsi="Arial" w:cs="Arial"/>
+          <w:color w:val="222222"/>
+          <w:shd w:val="clear" w:color="auto" w:fill="FFFFFF"/>
+        </w:rPr>
+        <w:t xml:space="preserve">- Construct Binary Tree from Preorder and </w:t>
       </w:r>
       <w:proofErr w:type="spellStart"/>
       <w:r>
@@ -2106,7 +2357,7 @@
           <w:color w:val="222222"/>
           <w:shd w:val="clear" w:color="auto" w:fill="FFFFFF"/>
         </w:rPr>
-        <w:t>Leetcode</w:t>
+        <w:t>Inorder</w:t>
       </w:r>
       <w:proofErr w:type="spellEnd"/>
       <w:r>
@@ -2115,240 +2366,7 @@
           <w:color w:val="222222"/>
           <w:shd w:val="clear" w:color="auto" w:fill="FFFFFF"/>
         </w:rPr>
-        <w:t xml:space="preserve"> Premium) - </w:t>
-      </w:r>
-      <w:hyperlink r:id="rId64" w:tgtFrame="_blank" w:history="1">
-        <w:r>
-          <w:rPr>
-            <w:rStyle w:val="Hyperlink"/>
-            <w:rFonts w:ascii="Arial" w:hAnsi="Arial" w:cs="Arial"/>
-            <w:color w:val="37ACC9"/>
-            <w:shd w:val="clear" w:color="auto" w:fill="FFFFFF"/>
-          </w:rPr>
-          <w:t>https://leetcode.com/problems/encode-and-decode-strings/</w:t>
-        </w:r>
-      </w:hyperlink>
-      <w:r>
-        <w:rPr>
-          <w:rFonts w:ascii="Arial" w:hAnsi="Arial" w:cs="Arial"/>
-          <w:color w:val="222222"/>
-        </w:rPr>
-        <w:br/>
-      </w:r>
-      <w:r>
-        <w:rPr>
-          <w:rFonts w:ascii="Arial" w:hAnsi="Arial" w:cs="Arial"/>
-          <w:color w:val="222222"/>
-        </w:rPr>
-        <w:br/>
-      </w:r>
-      <w:r>
-        <w:rPr>
-          <w:rFonts w:ascii="Arial" w:hAnsi="Arial" w:cs="Arial"/>
-          <w:color w:val="222222"/>
-          <w:shd w:val="clear" w:color="auto" w:fill="FFFFFF"/>
-        </w:rPr>
-        <w:t>---</w:t>
-      </w:r>
-      <w:r>
-        <w:rPr>
-          <w:rFonts w:ascii="Arial" w:hAnsi="Arial" w:cs="Arial"/>
-          <w:color w:val="222222"/>
-        </w:rPr>
-        <w:br/>
-      </w:r>
-      <w:r>
-        <w:rPr>
-          <w:rFonts w:ascii="Arial" w:hAnsi="Arial" w:cs="Arial"/>
-          <w:color w:val="222222"/>
-        </w:rPr>
-        <w:br/>
-      </w:r>
-      <w:r>
-        <w:rPr>
-          <w:rFonts w:ascii="Arial" w:hAnsi="Arial" w:cs="Arial"/>
-          <w:color w:val="222222"/>
-          <w:shd w:val="clear" w:color="auto" w:fill="FFFFFF"/>
-        </w:rPr>
-        <w:t>Tree</w:t>
-      </w:r>
-      <w:r>
-        <w:rPr>
-          <w:rFonts w:ascii="Arial" w:hAnsi="Arial" w:cs="Arial"/>
-          <w:color w:val="222222"/>
-        </w:rPr>
-        <w:br/>
-      </w:r>
-      <w:r>
-        <w:rPr>
-          <w:rFonts w:ascii="Arial" w:hAnsi="Arial" w:cs="Arial"/>
-          <w:color w:val="222222"/>
-        </w:rPr>
-        <w:br/>
-      </w:r>
-      <w:r>
-        <w:rPr>
-          <w:rFonts w:ascii="Arial" w:hAnsi="Arial" w:cs="Arial"/>
-          <w:color w:val="00B050"/>
-          <w:shd w:val="clear" w:color="auto" w:fill="FFFFFF"/>
-        </w:rPr>
-        <w:t>- Maximum Depth of Binary Tree - </w:t>
-      </w:r>
-      <w:hyperlink r:id="rId65" w:tgtFrame="_blank" w:history="1">
-        <w:r>
-          <w:rPr>
-            <w:rStyle w:val="Hyperlink"/>
-            <w:rFonts w:ascii="Arial" w:hAnsi="Arial" w:cs="Arial"/>
-            <w:color w:val="00B050"/>
-            <w:shd w:val="clear" w:color="auto" w:fill="FFFFFF"/>
-          </w:rPr>
-          <w:t>https://leetcode.com/problems/maximum-depth-of-binary-tree/</w:t>
-        </w:r>
-      </w:hyperlink>
-      <w:r>
-        <w:rPr>
-          <w:rFonts w:ascii="Arial" w:hAnsi="Arial" w:cs="Arial"/>
-          <w:color w:val="00B050"/>
-        </w:rPr>
-        <w:br/>
-      </w:r>
-      <w:r>
-        <w:rPr>
-          <w:rFonts w:ascii="Arial" w:hAnsi="Arial" w:cs="Arial"/>
-          <w:color w:val="00B050"/>
-          <w:shd w:val="clear" w:color="auto" w:fill="FFFFFF"/>
-        </w:rPr>
-        <w:t>- Same Tree - </w:t>
-      </w:r>
-      <w:hyperlink r:id="rId66" w:tgtFrame="_blank" w:history="1">
-        <w:r>
-          <w:rPr>
-            <w:rStyle w:val="Hyperlink"/>
-            <w:rFonts w:ascii="Arial" w:hAnsi="Arial" w:cs="Arial"/>
-            <w:color w:val="00B050"/>
-            <w:shd w:val="clear" w:color="auto" w:fill="FFFFFF"/>
-          </w:rPr>
-          <w:t>https://leetcode.com/problems/same-tree/</w:t>
-        </w:r>
-      </w:hyperlink>
-      <w:r>
-        <w:rPr>
-          <w:rFonts w:ascii="Arial" w:hAnsi="Arial" w:cs="Arial"/>
-          <w:color w:val="222222"/>
-        </w:rPr>
-        <w:br/>
-      </w:r>
-      <w:r>
-        <w:rPr>
-          <w:rFonts w:ascii="Arial" w:hAnsi="Arial" w:cs="Arial"/>
-          <w:color w:val="222222"/>
-          <w:shd w:val="clear" w:color="auto" w:fill="FFFFFF"/>
-        </w:rPr>
-        <w:t>- Invert/Flip Binary Tree - </w:t>
-      </w:r>
-      <w:hyperlink r:id="rId67" w:tgtFrame="_blank" w:history="1">
-        <w:r>
-          <w:rPr>
-            <w:rStyle w:val="Hyperlink"/>
-            <w:rFonts w:ascii="Arial" w:hAnsi="Arial" w:cs="Arial"/>
-            <w:color w:val="37ACC9"/>
-            <w:shd w:val="clear" w:color="auto" w:fill="FFFFFF"/>
-          </w:rPr>
-          <w:t>https://leetcode.com/problems/invert-binary-tree/</w:t>
-        </w:r>
-      </w:hyperlink>
-      <w:r>
-        <w:rPr>
-          <w:rFonts w:ascii="Arial" w:hAnsi="Arial" w:cs="Arial"/>
-          <w:color w:val="222222"/>
-        </w:rPr>
-        <w:br/>
-      </w:r>
-      <w:r>
-        <w:rPr>
-          <w:rFonts w:ascii="Arial" w:hAnsi="Arial" w:cs="Arial"/>
-          <w:color w:val="222222"/>
-          <w:shd w:val="clear" w:color="auto" w:fill="FFFFFF"/>
-        </w:rPr>
-        <w:t>- Binary Tree Maximum Path Sum - </w:t>
-      </w:r>
-      <w:hyperlink r:id="rId68" w:tgtFrame="_blank" w:history="1">
-        <w:r>
-          <w:rPr>
-            <w:rStyle w:val="Hyperlink"/>
-            <w:rFonts w:ascii="Arial" w:hAnsi="Arial" w:cs="Arial"/>
-            <w:color w:val="37ACC9"/>
-            <w:shd w:val="clear" w:color="auto" w:fill="FFFFFF"/>
-          </w:rPr>
-          <w:t>https://leetcode.com/problems/binary-tree-maximum-path-sum/</w:t>
-        </w:r>
-      </w:hyperlink>
-      <w:r>
-        <w:rPr>
-          <w:rFonts w:ascii="Arial" w:hAnsi="Arial" w:cs="Arial"/>
-          <w:color w:val="222222"/>
-        </w:rPr>
-        <w:br/>
-      </w:r>
-      <w:r>
-        <w:rPr>
-          <w:rFonts w:ascii="Arial" w:hAnsi="Arial" w:cs="Arial"/>
-          <w:color w:val="222222"/>
-          <w:shd w:val="clear" w:color="auto" w:fill="FFFFFF"/>
-        </w:rPr>
-        <w:t>- Binary Tree Level Order Traversal - </w:t>
-      </w:r>
-      <w:hyperlink r:id="rId69" w:tgtFrame="_blank" w:history="1">
-        <w:r>
-          <w:rPr>
-            <w:rStyle w:val="Hyperlink"/>
-            <w:rFonts w:ascii="Arial" w:hAnsi="Arial" w:cs="Arial"/>
-            <w:color w:val="37ACC9"/>
-            <w:shd w:val="clear" w:color="auto" w:fill="FFFFFF"/>
-          </w:rPr>
-          <w:t>https://leetcode.com/problems/binary-tree-level-order-traversal/</w:t>
-        </w:r>
-      </w:hyperlink>
-      <w:r>
-        <w:rPr>
-          <w:rFonts w:ascii="Arial" w:hAnsi="Arial" w:cs="Arial"/>
-          <w:color w:val="222222"/>
-        </w:rPr>
-        <w:br/>
-      </w:r>
-      <w:r>
-        <w:rPr>
-          <w:rFonts w:ascii="Arial" w:hAnsi="Arial" w:cs="Arial"/>
-          <w:color w:val="222222"/>
-          <w:shd w:val="clear" w:color="auto" w:fill="FFFFFF"/>
-        </w:rPr>
-        <w:t>- Serialize and Deserialize Binary Tree - </w:t>
-      </w:r>
-      <w:hyperlink r:id="rId70" w:tgtFrame="_blank" w:history="1">
-        <w:r>
-          <w:rPr>
-            <w:rStyle w:val="Hyperlink"/>
-            <w:rFonts w:ascii="Arial" w:hAnsi="Arial" w:cs="Arial"/>
-            <w:color w:val="37ACC9"/>
-            <w:shd w:val="clear" w:color="auto" w:fill="FFFFFF"/>
-          </w:rPr>
-          <w:t>https://leetcode.com/problems/serialize-and-deserialize-binary-tree/</w:t>
-        </w:r>
-      </w:hyperlink>
-      <w:r>
-        <w:rPr>
-          <w:rFonts w:ascii="Arial" w:hAnsi="Arial" w:cs="Arial"/>
-          <w:color w:val="222222"/>
-        </w:rPr>
-        <w:br/>
-      </w:r>
-      <w:r>
-        <w:rPr>
-          <w:rFonts w:ascii="Arial" w:hAnsi="Arial" w:cs="Arial"/>
-          <w:color w:val="222222"/>
-          <w:shd w:val="clear" w:color="auto" w:fill="FFFFFF"/>
-        </w:rPr>
-        <w:t>- Subtree of Another Tree - </w:t>
+        <w:t xml:space="preserve"> Traversal - </w:t>
       </w:r>
       <w:hyperlink r:id="rId71" w:tgtFrame="_blank" w:history="1">
         <w:r>
@@ -2358,23 +2376,101 @@
             <w:color w:val="37ACC9"/>
             <w:shd w:val="clear" w:color="auto" w:fill="FFFFFF"/>
           </w:rPr>
-          <w:t>https://leetcode.com/problems/subtree-of-another-tree/</w:t>
-        </w:r>
-      </w:hyperlink>
-      <w:r>
-        <w:rPr>
-          <w:rFonts w:ascii="Arial" w:hAnsi="Arial" w:cs="Arial"/>
-          <w:color w:val="222222"/>
-        </w:rPr>
-        <w:br/>
-      </w:r>
-      <w:r>
-        <w:rPr>
-          <w:rFonts w:ascii="Arial" w:hAnsi="Arial" w:cs="Arial"/>
-          <w:color w:val="222222"/>
-          <w:shd w:val="clear" w:color="auto" w:fill="FFFFFF"/>
-        </w:rPr>
-        <w:t xml:space="preserve">- Construct Binary Tree from Preorder and </w:t>
+          <w:t>https://leetcode.com/problems/construct-binary-tree-from-preorder-and-inorder-traversal/</w:t>
+        </w:r>
+      </w:hyperlink>
+      <w:r>
+        <w:rPr>
+          <w:rFonts w:ascii="Arial" w:hAnsi="Arial" w:cs="Arial"/>
+          <w:color w:val="222222"/>
+        </w:rPr>
+        <w:br/>
+      </w:r>
+      <w:r>
+        <w:rPr>
+          <w:rFonts w:ascii="Arial" w:hAnsi="Arial" w:cs="Arial"/>
+          <w:color w:val="222222"/>
+          <w:shd w:val="clear" w:color="auto" w:fill="FFFFFF"/>
+        </w:rPr>
+        <w:t>- Validate Binary Search Tree - </w:t>
+      </w:r>
+      <w:hyperlink r:id="rId72" w:tgtFrame="_blank" w:history="1">
+        <w:r>
+          <w:rPr>
+            <w:rStyle w:val="Hyperlink"/>
+            <w:rFonts w:ascii="Arial" w:hAnsi="Arial" w:cs="Arial"/>
+            <w:color w:val="37ACC9"/>
+            <w:shd w:val="clear" w:color="auto" w:fill="FFFFFF"/>
+          </w:rPr>
+          <w:t>https://leetcode.com/problems/validate-binary-search-tree/</w:t>
+        </w:r>
+      </w:hyperlink>
+      <w:r>
+        <w:rPr>
+          <w:rFonts w:ascii="Arial" w:hAnsi="Arial" w:cs="Arial"/>
+          <w:color w:val="222222"/>
+        </w:rPr>
+        <w:br/>
+      </w:r>
+      <w:r>
+        <w:rPr>
+          <w:rFonts w:ascii="Arial" w:hAnsi="Arial" w:cs="Arial"/>
+          <w:color w:val="222222"/>
+          <w:shd w:val="clear" w:color="auto" w:fill="FFFFFF"/>
+        </w:rPr>
+        <w:t>- Kth Smallest Element in a BST - </w:t>
+      </w:r>
+      <w:hyperlink r:id="rId73" w:tgtFrame="_blank" w:history="1">
+        <w:r>
+          <w:rPr>
+            <w:rStyle w:val="Hyperlink"/>
+            <w:rFonts w:ascii="Arial" w:hAnsi="Arial" w:cs="Arial"/>
+            <w:color w:val="37ACC9"/>
+            <w:shd w:val="clear" w:color="auto" w:fill="FFFFFF"/>
+          </w:rPr>
+          <w:t>https://leetcode.com/problems/kth-smallest-element-in-a-bst/</w:t>
+        </w:r>
+      </w:hyperlink>
+      <w:r>
+        <w:rPr>
+          <w:rFonts w:ascii="Arial" w:hAnsi="Arial" w:cs="Arial"/>
+          <w:color w:val="222222"/>
+        </w:rPr>
+        <w:br/>
+      </w:r>
+      <w:r>
+        <w:rPr>
+          <w:rFonts w:ascii="Arial" w:hAnsi="Arial" w:cs="Arial"/>
+          <w:color w:val="222222"/>
+          <w:shd w:val="clear" w:color="auto" w:fill="FFFFFF"/>
+        </w:rPr>
+        <w:t>- Lowest Common Ancestor of BST - </w:t>
+      </w:r>
+      <w:hyperlink r:id="rId74" w:tgtFrame="_blank" w:history="1">
+        <w:r>
+          <w:rPr>
+            <w:rStyle w:val="Hyperlink"/>
+            <w:rFonts w:ascii="Arial" w:hAnsi="Arial" w:cs="Arial"/>
+            <w:color w:val="37ACC9"/>
+            <w:shd w:val="clear" w:color="auto" w:fill="FFFFFF"/>
+          </w:rPr>
+          <w:t>https://leetcode.com/problems/lowest-common-ancestor-of-a-binary-search-tree/</w:t>
+        </w:r>
+      </w:hyperlink>
+      <w:r>
+        <w:rPr>
+          <w:rFonts w:ascii="Arial" w:hAnsi="Arial" w:cs="Arial"/>
+          <w:color w:val="222222"/>
+        </w:rPr>
+        <w:br/>
+      </w:r>
+      <w:r>
+        <w:rPr>
+          <w:rFonts w:ascii="Arial" w:hAnsi="Arial" w:cs="Arial"/>
+          <w:color w:val="222222"/>
+          <w:shd w:val="clear" w:color="auto" w:fill="FFFFFF"/>
+        </w:rPr>
+        <w:t xml:space="preserve">- Implement </w:t>
       </w:r>
       <w:proofErr w:type="spellStart"/>
       <w:r>
@@ -2383,7 +2479,7 @@
           <w:color w:val="222222"/>
           <w:shd w:val="clear" w:color="auto" w:fill="FFFFFF"/>
         </w:rPr>
-        <w:t>Inorder</w:t>
+        <w:t>Trie</w:t>
       </w:r>
       <w:proofErr w:type="spellEnd"/>
       <w:r>
@@ -2392,85 +2488,7 @@
           <w:color w:val="222222"/>
           <w:shd w:val="clear" w:color="auto" w:fill="FFFFFF"/>
         </w:rPr>
-        <w:t xml:space="preserve"> Traversal - </w:t>
-      </w:r>
-      <w:hyperlink r:id="rId72" w:tgtFrame="_blank" w:history="1">
-        <w:r>
-          <w:rPr>
-            <w:rStyle w:val="Hyperlink"/>
-            <w:rFonts w:ascii="Arial" w:hAnsi="Arial" w:cs="Arial"/>
-            <w:color w:val="37ACC9"/>
-            <w:shd w:val="clear" w:color="auto" w:fill="FFFFFF"/>
-          </w:rPr>
-          <w:t>https://leetcode.com/problems/construct-binary-tree-from-preorder-and-inorder-traversal/</w:t>
-        </w:r>
-      </w:hyperlink>
-      <w:r>
-        <w:rPr>
-          <w:rFonts w:ascii="Arial" w:hAnsi="Arial" w:cs="Arial"/>
-          <w:color w:val="222222"/>
-        </w:rPr>
-        <w:br/>
-      </w:r>
-      <w:r>
-        <w:rPr>
-          <w:rFonts w:ascii="Arial" w:hAnsi="Arial" w:cs="Arial"/>
-          <w:color w:val="222222"/>
-          <w:shd w:val="clear" w:color="auto" w:fill="FFFFFF"/>
-        </w:rPr>
-        <w:t>- Validate Binary Search Tree - </w:t>
-      </w:r>
-      <w:hyperlink r:id="rId73" w:tgtFrame="_blank" w:history="1">
-        <w:r>
-          <w:rPr>
-            <w:rStyle w:val="Hyperlink"/>
-            <w:rFonts w:ascii="Arial" w:hAnsi="Arial" w:cs="Arial"/>
-            <w:color w:val="37ACC9"/>
-            <w:shd w:val="clear" w:color="auto" w:fill="FFFFFF"/>
-          </w:rPr>
-          <w:t>https://leetcode.com/problems/validate-binary-search-tree/</w:t>
-        </w:r>
-      </w:hyperlink>
-      <w:r>
-        <w:rPr>
-          <w:rFonts w:ascii="Arial" w:hAnsi="Arial" w:cs="Arial"/>
-          <w:color w:val="222222"/>
-        </w:rPr>
-        <w:br/>
-      </w:r>
-      <w:r>
-        <w:rPr>
-          <w:rFonts w:ascii="Arial" w:hAnsi="Arial" w:cs="Arial"/>
-          <w:color w:val="222222"/>
-          <w:shd w:val="clear" w:color="auto" w:fill="FFFFFF"/>
-        </w:rPr>
-        <w:t>- Kth Smallest Element in a BST - </w:t>
-      </w:r>
-      <w:hyperlink r:id="rId74" w:tgtFrame="_blank" w:history="1">
-        <w:r>
-          <w:rPr>
-            <w:rStyle w:val="Hyperlink"/>
-            <w:rFonts w:ascii="Arial" w:hAnsi="Arial" w:cs="Arial"/>
-            <w:color w:val="37ACC9"/>
-            <w:shd w:val="clear" w:color="auto" w:fill="FFFFFF"/>
-          </w:rPr>
-          <w:t>https://leetcode.com/problems/kth-smallest-element-in-a-bst/</w:t>
-        </w:r>
-      </w:hyperlink>
-      <w:r>
-        <w:rPr>
-          <w:rFonts w:ascii="Arial" w:hAnsi="Arial" w:cs="Arial"/>
-          <w:color w:val="222222"/>
-        </w:rPr>
-        <w:br/>
-      </w:r>
-      <w:r>
-        <w:rPr>
-          <w:rFonts w:ascii="Arial" w:hAnsi="Arial" w:cs="Arial"/>
-          <w:color w:val="222222"/>
-          <w:shd w:val="clear" w:color="auto" w:fill="FFFFFF"/>
-        </w:rPr>
-        <w:t>- Lowest Common Ancestor of BST - </w:t>
+        <w:t xml:space="preserve"> (Prefix Tree) - </w:t>
       </w:r>
       <w:hyperlink r:id="rId75" w:tgtFrame="_blank" w:history="1">
         <w:r>
@@ -2480,41 +2498,23 @@
             <w:color w:val="37ACC9"/>
             <w:shd w:val="clear" w:color="auto" w:fill="FFFFFF"/>
           </w:rPr>
-          <w:t>https://leetcode.com/problems/lowest-common-ancestor-of-a-binary-search-tree/</w:t>
-        </w:r>
-      </w:hyperlink>
-      <w:r>
-        <w:rPr>
-          <w:rFonts w:ascii="Arial" w:hAnsi="Arial" w:cs="Arial"/>
-          <w:color w:val="222222"/>
-        </w:rPr>
-        <w:br/>
-      </w:r>
-      <w:r>
-        <w:rPr>
-          <w:rFonts w:ascii="Arial" w:hAnsi="Arial" w:cs="Arial"/>
-          <w:color w:val="222222"/>
-          <w:shd w:val="clear" w:color="auto" w:fill="FFFFFF"/>
-        </w:rPr>
-        <w:t xml:space="preserve">- Implement </w:t>
-      </w:r>
-      <w:proofErr w:type="spellStart"/>
-      <w:r>
-        <w:rPr>
-          <w:rFonts w:ascii="Arial" w:hAnsi="Arial" w:cs="Arial"/>
-          <w:color w:val="222222"/>
-          <w:shd w:val="clear" w:color="auto" w:fill="FFFFFF"/>
-        </w:rPr>
-        <w:t>Trie</w:t>
-      </w:r>
-      <w:proofErr w:type="spellEnd"/>
-      <w:r>
-        <w:rPr>
-          <w:rFonts w:ascii="Arial" w:hAnsi="Arial" w:cs="Arial"/>
-          <w:color w:val="222222"/>
-          <w:shd w:val="clear" w:color="auto" w:fill="FFFFFF"/>
-        </w:rPr>
-        <w:t xml:space="preserve"> (Prefix Tree) - </w:t>
+          <w:t>https://leetcode.com/problems/implement-trie-prefix-tree/</w:t>
+        </w:r>
+      </w:hyperlink>
+      <w:r>
+        <w:rPr>
+          <w:rFonts w:ascii="Arial" w:hAnsi="Arial" w:cs="Arial"/>
+          <w:color w:val="222222"/>
+        </w:rPr>
+        <w:br/>
+      </w:r>
+      <w:r>
+        <w:rPr>
+          <w:rFonts w:ascii="Arial" w:hAnsi="Arial" w:cs="Arial"/>
+          <w:color w:val="222222"/>
+          <w:shd w:val="clear" w:color="auto" w:fill="FFFFFF"/>
+        </w:rPr>
+        <w:t>- Add and Search Word - </w:t>
       </w:r>
       <w:hyperlink r:id="rId76" w:tgtFrame="_blank" w:history="1">
         <w:r>
@@ -2524,51 +2524,25 @@
             <w:color w:val="37ACC9"/>
             <w:shd w:val="clear" w:color="auto" w:fill="FFFFFF"/>
           </w:rPr>
-          <w:t>https://leetcode.com/problems/implement-trie-prefix-tree/</w:t>
-        </w:r>
-      </w:hyperlink>
-      <w:r>
-        <w:rPr>
-          <w:rFonts w:ascii="Arial" w:hAnsi="Arial" w:cs="Arial"/>
-          <w:color w:val="222222"/>
-        </w:rPr>
-        <w:br/>
-      </w:r>
-      <w:r>
-        <w:rPr>
-          <w:rFonts w:ascii="Arial" w:hAnsi="Arial" w:cs="Arial"/>
-          <w:color w:val="222222"/>
-          <w:shd w:val="clear" w:color="auto" w:fill="FFFFFF"/>
-        </w:rPr>
-        <w:t>- Add and Search Word - </w:t>
+          <w:t>https://leetcode.com/problems/add-and-search-word-data-structure-design/</w:t>
+        </w:r>
+      </w:hyperlink>
+      <w:r>
+        <w:rPr>
+          <w:rFonts w:ascii="Arial" w:hAnsi="Arial" w:cs="Arial"/>
+          <w:color w:val="222222"/>
+        </w:rPr>
+        <w:br/>
+      </w:r>
+      <w:r>
+        <w:rPr>
+          <w:rFonts w:ascii="Arial" w:hAnsi="Arial" w:cs="Arial"/>
+          <w:color w:val="222222"/>
+          <w:shd w:val="clear" w:color="auto" w:fill="FFFFFF"/>
+        </w:rPr>
+        <w:t>- Word Search II - </w:t>
       </w:r>
       <w:hyperlink r:id="rId77" w:tgtFrame="_blank" w:history="1">
-        <w:r>
-          <w:rPr>
-            <w:rStyle w:val="Hyperlink"/>
-            <w:rFonts w:ascii="Arial" w:hAnsi="Arial" w:cs="Arial"/>
-            <w:color w:val="37ACC9"/>
-            <w:shd w:val="clear" w:color="auto" w:fill="FFFFFF"/>
-          </w:rPr>
-          <w:t>https://leetcode.com/problems/add-and-search-word-data-structure-design/</w:t>
-        </w:r>
-      </w:hyperlink>
-      <w:r>
-        <w:rPr>
-          <w:rFonts w:ascii="Arial" w:hAnsi="Arial" w:cs="Arial"/>
-          <w:color w:val="222222"/>
-        </w:rPr>
-        <w:br/>
-      </w:r>
-      <w:r>
-        <w:rPr>
-          <w:rFonts w:ascii="Arial" w:hAnsi="Arial" w:cs="Arial"/>
-          <w:color w:val="222222"/>
-          <w:shd w:val="clear" w:color="auto" w:fill="FFFFFF"/>
-        </w:rPr>
-        <w:t>- Word Search II - </w:t>
-      </w:r>
-      <w:hyperlink r:id="rId78" w:tgtFrame="_blank" w:history="1">
         <w:r>
           <w:rPr>
             <w:rStyle w:val="Hyperlink"/>

</xml_diff>

<commit_message>
LL: Reorder List f
</commit_message>
<xml_diff>
--- a/SpanishCoder/Top_75.docx
+++ b/SpanishCoder/Top_75.docx
@@ -1462,7 +1462,7 @@
       <w:r>
         <w:rPr>
           <w:rFonts w:ascii="Arial" w:hAnsi="Arial" w:cs="Arial"/>
-          <w:color w:val="222222"/>
+          <w:color w:val="00B050"/>
           <w:shd w:val="clear" w:color="auto" w:fill="FFFFFF"/>
         </w:rPr>
         <w:t>- Merge K Sorted Lists - </w:t>
@@ -1472,7 +1472,7 @@
           <w:rPr>
             <w:rStyle w:val="Hyperlink"/>
             <w:rFonts w:ascii="Arial" w:hAnsi="Arial" w:cs="Arial"/>
-            <w:color w:val="37ACC9"/>
+            <w:color w:val="00B050"/>
             <w:shd w:val="clear" w:color="auto" w:fill="FFFFFF"/>
           </w:rPr>
           <w:t>https://leetcode.com/problems/merge-k-sorted-lists/</w:t>
@@ -1488,7 +1488,7 @@
       <w:r>
         <w:rPr>
           <w:rFonts w:ascii="Arial" w:hAnsi="Arial" w:cs="Arial"/>
-          <w:color w:val="222222"/>
+          <w:color w:val="00B050"/>
           <w:shd w:val="clear" w:color="auto" w:fill="FFFFFF"/>
         </w:rPr>
         <w:t>- Remove Nth Node From End Of List - </w:t>
@@ -1498,7 +1498,7 @@
           <w:rPr>
             <w:rStyle w:val="Hyperlink"/>
             <w:rFonts w:ascii="Arial" w:hAnsi="Arial" w:cs="Arial"/>
-            <w:color w:val="37ACC9"/>
+            <w:color w:val="00B050"/>
             <w:shd w:val="clear" w:color="auto" w:fill="FFFFFF"/>
           </w:rPr>
           <w:t>https://leetcode.com/problems/remove-nth-node-from-end-of-list/</w:t>
@@ -1507,14 +1507,14 @@
       <w:r>
         <w:rPr>
           <w:rFonts w:ascii="Arial" w:hAnsi="Arial" w:cs="Arial"/>
-          <w:color w:val="222222"/>
-        </w:rPr>
-        <w:br/>
-      </w:r>
-      <w:r>
-        <w:rPr>
-          <w:rFonts w:ascii="Arial" w:hAnsi="Arial" w:cs="Arial"/>
-          <w:color w:val="222222"/>
+          <w:color w:val="00B050"/>
+        </w:rPr>
+        <w:br/>
+      </w:r>
+      <w:r>
+        <w:rPr>
+          <w:rFonts w:ascii="Arial" w:hAnsi="Arial" w:cs="Arial"/>
+          <w:color w:val="00B050"/>
           <w:shd w:val="clear" w:color="auto" w:fill="FFFFFF"/>
         </w:rPr>
         <w:t>- Reorder List - </w:t>
@@ -1524,7 +1524,7 @@
           <w:rPr>
             <w:rStyle w:val="Hyperlink"/>
             <w:rFonts w:ascii="Arial" w:hAnsi="Arial" w:cs="Arial"/>
-            <w:color w:val="37ACC9"/>
+            <w:color w:val="00B050"/>
             <w:shd w:val="clear" w:color="auto" w:fill="FFFFFF"/>
           </w:rPr>
           <w:t>https://leetcode.com/problems/reorder-list/</w:t>

</xml_diff>

<commit_message>
LL: top k frequent element
</commit_message>
<xml_diff>
--- a/SpanishCoder/Top_75.docx
+++ b/SpanishCoder/Top_75.docx
@@ -1587,7 +1587,7 @@
       <w:r>
         <w:rPr>
           <w:rFonts w:ascii="Arial" w:hAnsi="Arial" w:cs="Arial"/>
-          <w:color w:val="222222"/>
+          <w:color w:val="00B050"/>
           <w:shd w:val="clear" w:color="auto" w:fill="FFFFFF"/>
         </w:rPr>
         <w:t>- Top K Frequent Elements - </w:t>
@@ -1597,7 +1597,7 @@
           <w:rPr>
             <w:rStyle w:val="Hyperlink"/>
             <w:rFonts w:ascii="Arial" w:hAnsi="Arial" w:cs="Arial"/>
-            <w:color w:val="37ACC9"/>
+            <w:color w:val="00B050"/>
             <w:shd w:val="clear" w:color="auto" w:fill="FFFFFF"/>
           </w:rPr>
           <w:t>https://leetcode.com/problems/top-k-frequent-elements/</w:t>

</xml_diff>

<commit_message>
Graph started with cloning and course schedule problem
</commit_message>
<xml_diff>
--- a/SpanishCoder/Top_75.docx
+++ b/SpanishCoder/Top_75.docx
@@ -853,7 +853,7 @@
       <w:r>
         <w:rPr>
           <w:rFonts w:ascii="Arial" w:hAnsi="Arial" w:cs="Arial"/>
-          <w:color w:val="222222"/>
+          <w:color w:val="00B050"/>
           <w:shd w:val="clear" w:color="auto" w:fill="FFFFFF"/>
         </w:rPr>
         <w:lastRenderedPageBreak/>
@@ -864,7 +864,7 @@
           <w:rPr>
             <w:rStyle w:val="Hyperlink"/>
             <w:rFonts w:ascii="Arial" w:hAnsi="Arial" w:cs="Arial"/>
-            <w:color w:val="37ACC9"/>
+            <w:color w:val="00B050"/>
             <w:shd w:val="clear" w:color="auto" w:fill="FFFFFF"/>
           </w:rPr>
           <w:t>https://leetcode.com/problems/clone-graph/</w:t>
@@ -880,17 +880,17 @@
       <w:r>
         <w:rPr>
           <w:rFonts w:ascii="Arial" w:hAnsi="Arial" w:cs="Arial"/>
-          <w:color w:val="222222"/>
+          <w:color w:val="00B050"/>
           <w:shd w:val="clear" w:color="auto" w:fill="FFFFFF"/>
         </w:rPr>
         <w:t>- Course Schedule - </w:t>
       </w:r>
-      <w:hyperlink r:id="rId30" w:tgtFrame="_blank" w:history="1">
-        <w:r>
-          <w:rPr>
-            <w:rStyle w:val="Hyperlink"/>
-            <w:rFonts w:ascii="Arial" w:hAnsi="Arial" w:cs="Arial"/>
-            <w:color w:val="37ACC9"/>
+      <w:hyperlink r:id="rId30" w:history="1">
+        <w:r>
+          <w:rPr>
+            <w:rStyle w:val="Hyperlink"/>
+            <w:rFonts w:ascii="Arial" w:hAnsi="Arial" w:cs="Arial"/>
+            <w:color w:val="00B050"/>
             <w:shd w:val="clear" w:color="auto" w:fill="FFFFFF"/>
           </w:rPr>
           <w:t>https://leetcode.com/problems/course-schedule/</w:t>
@@ -987,25 +987,7 @@
           <w:color w:val="222222"/>
           <w:shd w:val="clear" w:color="auto" w:fill="FFFFFF"/>
         </w:rPr>
-        <w:t>- Alien Dictionary (</w:t>
-      </w:r>
-      <w:proofErr w:type="spellStart"/>
-      <w:r>
-        <w:rPr>
-          <w:rFonts w:ascii="Arial" w:hAnsi="Arial" w:cs="Arial"/>
-          <w:color w:val="222222"/>
-          <w:shd w:val="clear" w:color="auto" w:fill="FFFFFF"/>
-        </w:rPr>
-        <w:t>Leetcode</w:t>
-      </w:r>
-      <w:proofErr w:type="spellEnd"/>
-      <w:r>
-        <w:rPr>
-          <w:rFonts w:ascii="Arial" w:hAnsi="Arial" w:cs="Arial"/>
-          <w:color w:val="222222"/>
-          <w:shd w:val="clear" w:color="auto" w:fill="FFFFFF"/>
-        </w:rPr>
-        <w:t xml:space="preserve"> Premium) - </w:t>
+        <w:t>- Alien Dictionary (Leetcode Premium) - </w:t>
       </w:r>
       <w:hyperlink r:id="rId34" w:tgtFrame="_blank" w:history="1">
         <w:r>
@@ -1031,25 +1013,7 @@
           <w:color w:val="222222"/>
           <w:shd w:val="clear" w:color="auto" w:fill="FFFFFF"/>
         </w:rPr>
-        <w:t>- Graph Valid Tree (</w:t>
-      </w:r>
-      <w:proofErr w:type="spellStart"/>
-      <w:r>
-        <w:rPr>
-          <w:rFonts w:ascii="Arial" w:hAnsi="Arial" w:cs="Arial"/>
-          <w:color w:val="222222"/>
-          <w:shd w:val="clear" w:color="auto" w:fill="FFFFFF"/>
-        </w:rPr>
-        <w:t>Leetcode</w:t>
-      </w:r>
-      <w:proofErr w:type="spellEnd"/>
-      <w:r>
-        <w:rPr>
-          <w:rFonts w:ascii="Arial" w:hAnsi="Arial" w:cs="Arial"/>
-          <w:color w:val="222222"/>
-          <w:shd w:val="clear" w:color="auto" w:fill="FFFFFF"/>
-        </w:rPr>
-        <w:t xml:space="preserve"> Premium) - </w:t>
+        <w:t>- Graph Valid Tree (Leetcode Premium) - </w:t>
       </w:r>
       <w:hyperlink r:id="rId35" w:tgtFrame="_blank" w:history="1">
         <w:r>
@@ -1075,25 +1039,23 @@
           <w:color w:val="222222"/>
           <w:shd w:val="clear" w:color="auto" w:fill="FFFFFF"/>
         </w:rPr>
-        <w:t>- Number of Connected Components in an Undirected Graph (</w:t>
-      </w:r>
-      <w:proofErr w:type="spellStart"/>
-      <w:r>
-        <w:rPr>
-          <w:rFonts w:ascii="Arial" w:hAnsi="Arial" w:cs="Arial"/>
-          <w:color w:val="222222"/>
-          <w:shd w:val="clear" w:color="auto" w:fill="FFFFFF"/>
-        </w:rPr>
-        <w:t>Leetcode</w:t>
-      </w:r>
-      <w:proofErr w:type="spellEnd"/>
-      <w:r>
-        <w:rPr>
-          <w:rFonts w:ascii="Arial" w:hAnsi="Arial" w:cs="Arial"/>
-          <w:color w:val="222222"/>
-          <w:shd w:val="clear" w:color="auto" w:fill="FFFFFF"/>
-        </w:rPr>
-        <w:t xml:space="preserve"> Premium) - </w:t>
+        <w:t xml:space="preserve">- Number of Connected Components in an Undirected Graph (Leetcode Premium) </w:t>
+      </w:r>
+      <w:r>
+        <w:rPr>
+          <w:rFonts w:ascii="Arial" w:hAnsi="Arial" w:cs="Arial"/>
+          <w:color w:val="222222"/>
+          <w:shd w:val="clear" w:color="auto" w:fill="FFFFFF"/>
+        </w:rPr>
+        <w:t xml:space="preserve"> </w:t>
+      </w:r>
+      <w:r>
+        <w:rPr>
+          <w:rFonts w:ascii="Arial" w:hAnsi="Arial" w:cs="Arial"/>
+          <w:color w:val="222222"/>
+          <w:shd w:val="clear" w:color="auto" w:fill="FFFFFF"/>
+        </w:rPr>
+        <w:t>- </w:t>
       </w:r>
       <w:hyperlink r:id="rId36" w:tgtFrame="_blank" w:history="1">
         <w:r>
@@ -1248,25 +1210,7 @@
           <w:color w:val="00B050"/>
           <w:shd w:val="clear" w:color="auto" w:fill="FFFFFF"/>
         </w:rPr>
-        <w:t>- Meeting Rooms (</w:t>
-      </w:r>
-      <w:proofErr w:type="spellStart"/>
-      <w:r>
-        <w:rPr>
-          <w:rFonts w:ascii="Arial" w:hAnsi="Arial" w:cs="Arial"/>
-          <w:color w:val="00B050"/>
-          <w:shd w:val="clear" w:color="auto" w:fill="FFFFFF"/>
-        </w:rPr>
-        <w:t>Leetcode</w:t>
-      </w:r>
-      <w:proofErr w:type="spellEnd"/>
-      <w:r>
-        <w:rPr>
-          <w:rFonts w:ascii="Arial" w:hAnsi="Arial" w:cs="Arial"/>
-          <w:color w:val="00B050"/>
-          <w:shd w:val="clear" w:color="auto" w:fill="FFFFFF"/>
-        </w:rPr>
-        <w:t xml:space="preserve"> Premium) - </w:t>
+        <w:t>- Meeting Rooms (Leetcode Premium) - </w:t>
       </w:r>
       <w:hyperlink r:id="rId40" w:tgtFrame="_blank" w:history="1">
         <w:r>
@@ -1292,25 +1236,7 @@
           <w:color w:val="00B050"/>
           <w:shd w:val="clear" w:color="auto" w:fill="FFFFFF"/>
         </w:rPr>
-        <w:t>- Meeting Rooms II (</w:t>
-      </w:r>
-      <w:proofErr w:type="spellStart"/>
-      <w:r>
-        <w:rPr>
-          <w:rFonts w:ascii="Arial" w:hAnsi="Arial" w:cs="Arial"/>
-          <w:color w:val="00B050"/>
-          <w:shd w:val="clear" w:color="auto" w:fill="FFFFFF"/>
-        </w:rPr>
-        <w:t>Leetcode</w:t>
-      </w:r>
-      <w:proofErr w:type="spellEnd"/>
-      <w:r>
-        <w:rPr>
-          <w:rFonts w:ascii="Arial" w:hAnsi="Arial" w:cs="Arial"/>
-          <w:color w:val="00B050"/>
-          <w:shd w:val="clear" w:color="auto" w:fill="FFFFFF"/>
-        </w:rPr>
-        <w:t xml:space="preserve"> Premium) - </w:t>
+        <w:t>- Meeting Rooms II (Leetcode Premium) - </w:t>
       </w:r>
       <w:hyperlink r:id="rId41" w:tgtFrame="_blank" w:history="1">
         <w:r>
@@ -2071,25 +1997,7 @@
           <w:color w:val="222222"/>
           <w:shd w:val="clear" w:color="auto" w:fill="FFFFFF"/>
         </w:rPr>
-        <w:t>- Encode and Decode Strings (</w:t>
-      </w:r>
-      <w:proofErr w:type="spellStart"/>
-      <w:r>
-        <w:rPr>
-          <w:rFonts w:ascii="Arial" w:hAnsi="Arial" w:cs="Arial"/>
-          <w:color w:val="222222"/>
-          <w:shd w:val="clear" w:color="auto" w:fill="FFFFFF"/>
-        </w:rPr>
-        <w:t>Leetcode</w:t>
-      </w:r>
-      <w:proofErr w:type="spellEnd"/>
-      <w:r>
-        <w:rPr>
-          <w:rFonts w:ascii="Arial" w:hAnsi="Arial" w:cs="Arial"/>
-          <w:color w:val="222222"/>
-          <w:shd w:val="clear" w:color="auto" w:fill="FFFFFF"/>
-        </w:rPr>
-        <w:t xml:space="preserve"> Premium) - </w:t>
+        <w:t>- Encode and Decode Strings (Leetcode Premium) - </w:t>
       </w:r>
       <w:hyperlink r:id="rId63" w:tgtFrame="_blank" w:history="1">
         <w:r>
@@ -2348,25 +2256,7 @@
           <w:color w:val="222222"/>
           <w:shd w:val="clear" w:color="auto" w:fill="FFFFFF"/>
         </w:rPr>
-        <w:t xml:space="preserve">- Construct Binary Tree from Preorder and </w:t>
-      </w:r>
-      <w:proofErr w:type="spellStart"/>
-      <w:r>
-        <w:rPr>
-          <w:rFonts w:ascii="Arial" w:hAnsi="Arial" w:cs="Arial"/>
-          <w:color w:val="222222"/>
-          <w:shd w:val="clear" w:color="auto" w:fill="FFFFFF"/>
-        </w:rPr>
-        <w:t>Inorder</w:t>
-      </w:r>
-      <w:proofErr w:type="spellEnd"/>
-      <w:r>
-        <w:rPr>
-          <w:rFonts w:ascii="Arial" w:hAnsi="Arial" w:cs="Arial"/>
-          <w:color w:val="222222"/>
-          <w:shd w:val="clear" w:color="auto" w:fill="FFFFFF"/>
-        </w:rPr>
-        <w:t xml:space="preserve"> Traversal - </w:t>
+        <w:t>- Construct Binary Tree from Preorder and Inorder Traversal - </w:t>
       </w:r>
       <w:hyperlink r:id="rId71" w:tgtFrame="_blank" w:history="1">
         <w:r>
@@ -2470,25 +2360,7 @@
           <w:color w:val="222222"/>
           <w:shd w:val="clear" w:color="auto" w:fill="FFFFFF"/>
         </w:rPr>
-        <w:t xml:space="preserve">- Implement </w:t>
-      </w:r>
-      <w:proofErr w:type="spellStart"/>
-      <w:r>
-        <w:rPr>
-          <w:rFonts w:ascii="Arial" w:hAnsi="Arial" w:cs="Arial"/>
-          <w:color w:val="222222"/>
-          <w:shd w:val="clear" w:color="auto" w:fill="FFFFFF"/>
-        </w:rPr>
-        <w:t>Trie</w:t>
-      </w:r>
-      <w:proofErr w:type="spellEnd"/>
-      <w:r>
-        <w:rPr>
-          <w:rFonts w:ascii="Arial" w:hAnsi="Arial" w:cs="Arial"/>
-          <w:color w:val="222222"/>
-          <w:shd w:val="clear" w:color="auto" w:fill="FFFFFF"/>
-        </w:rPr>
-        <w:t xml:space="preserve"> (Prefix Tree) - </w:t>
+        <w:t>- Implement Trie (Prefix Tree) - </w:t>
       </w:r>
       <w:hyperlink r:id="rId75" w:tgtFrame="_blank" w:history="1">
         <w:r>
@@ -2994,7 +2866,6 @@
     <w:name w:val="Hyperlink"/>
     <w:basedOn w:val="DefaultParagraphFont"/>
     <w:uiPriority w:val="99"/>
-    <w:semiHidden/>
     <w:unhideWhenUsed/>
     <w:rsid w:val="00102AB4"/>
     <w:rPr>
@@ -3012,6 +2883,18 @@
     <w:rPr>
       <w:color w:val="954F72" w:themeColor="followedHyperlink"/>
       <w:u w:val="single"/>
+    </w:rPr>
+  </w:style>
+  <w:style w:type="character" w:styleId="UnresolvedMention">
+    <w:name w:val="Unresolved Mention"/>
+    <w:basedOn w:val="DefaultParagraphFont"/>
+    <w:uiPriority w:val="99"/>
+    <w:semiHidden/>
+    <w:unhideWhenUsed/>
+    <w:rsid w:val="0083437D"/>
+    <w:rPr>
+      <w:color w:val="605E5C"/>
+      <w:shd w:val="clear" w:color="auto" w:fill="E1DFDD"/>
     </w:rPr>
   </w:style>
 </w:styles>

</xml_diff>